<commit_message>
Ajout adresse trello et mise à jour spécifications techniques
</commit_message>
<xml_diff>
--- a/Webgencia+-+Modèle+spécifications+techniques+ (2).docx
+++ b/Webgencia+-+Modèle+spécifications+techniques+ (2).docx
@@ -111,8 +111,16 @@
               <w:rPr>
                 <w:rFonts w:ascii="Montserrat" w:eastAsia="Montserrat" w:hAnsi="Montserrat" w:cs="Montserrat"/>
               </w:rPr>
-              <w:t>aker by Qwenta</w:t>
-            </w:r>
+              <w:t xml:space="preserve">aker by </w:t>
+            </w:r>
+            <w:proofErr w:type="spellStart"/>
+            <w:r>
+              <w:rPr>
+                <w:rFonts w:ascii="Montserrat" w:eastAsia="Montserrat" w:hAnsi="Montserrat" w:cs="Montserrat"/>
+              </w:rPr>
+              <w:t>Qwenta</w:t>
+            </w:r>
+            <w:proofErr w:type="spellEnd"/>
           </w:p>
         </w:tc>
       </w:tr>
@@ -321,8 +329,16 @@
               <w:rPr>
                 <w:rFonts w:ascii="Montserrat" w:eastAsia="Montserrat" w:hAnsi="Montserrat" w:cs="Montserrat"/>
               </w:rPr>
-              <w:t>erre, Webgencia</w:t>
-            </w:r>
+              <w:t xml:space="preserve">erre, </w:t>
+            </w:r>
+            <w:proofErr w:type="spellStart"/>
+            <w:r>
+              <w:rPr>
+                <w:rFonts w:ascii="Montserrat" w:eastAsia="Montserrat" w:hAnsi="Montserrat" w:cs="Montserrat"/>
+              </w:rPr>
+              <w:t>Webgencia</w:t>
+            </w:r>
+            <w:proofErr w:type="spellEnd"/>
           </w:p>
         </w:tc>
         <w:tc>
@@ -375,8 +391,16 @@
               <w:rPr>
                 <w:rFonts w:ascii="Montserrat" w:eastAsia="Montserrat" w:hAnsi="Montserrat" w:cs="Montserrat"/>
               </w:rPr>
-              <w:t>John, Qwenta</w:t>
-            </w:r>
+              <w:t xml:space="preserve">John, </w:t>
+            </w:r>
+            <w:proofErr w:type="spellStart"/>
+            <w:r>
+              <w:rPr>
+                <w:rFonts w:ascii="Montserrat" w:eastAsia="Montserrat" w:hAnsi="Montserrat" w:cs="Montserrat"/>
+              </w:rPr>
+              <w:t>Qwenta</w:t>
+            </w:r>
+            <w:proofErr w:type="spellEnd"/>
           </w:p>
         </w:tc>
       </w:tr>
@@ -716,8 +740,17 @@
                 <w:rFonts w:ascii="Montserrat" w:eastAsia="Montserrat" w:hAnsi="Montserrat" w:cs="Montserrat"/>
                 <w:bCs/>
               </w:rPr>
-              <w:t>Landing non connéctée</w:t>
-            </w:r>
+              <w:t xml:space="preserve">Landing non </w:t>
+            </w:r>
+            <w:proofErr w:type="spellStart"/>
+            <w:r>
+              <w:rPr>
+                <w:rFonts w:ascii="Montserrat" w:eastAsia="Montserrat" w:hAnsi="Montserrat" w:cs="Montserrat"/>
+                <w:bCs/>
+              </w:rPr>
+              <w:t>connéctée</w:t>
+            </w:r>
+            <w:proofErr w:type="spellEnd"/>
           </w:p>
         </w:tc>
         <w:tc>
@@ -896,13 +929,22 @@
                 <w:bCs/>
               </w:rPr>
             </w:pPr>
+            <w:proofErr w:type="spellStart"/>
             <w:r>
               <w:rPr>
                 <w:rFonts w:ascii="Montserrat" w:eastAsia="Montserrat" w:hAnsi="Montserrat" w:cs="Montserrat"/>
                 <w:bCs/>
               </w:rPr>
               <w:lastRenderedPageBreak/>
-              <w:t>React-modal</w:t>
+              <w:t>React</w:t>
+            </w:r>
+            <w:proofErr w:type="spellEnd"/>
+            <w:r>
+              <w:rPr>
+                <w:rFonts w:ascii="Montserrat" w:eastAsia="Montserrat" w:hAnsi="Montserrat" w:cs="Montserrat"/>
+                <w:bCs/>
+              </w:rPr>
+              <w:t>-modal</w:t>
             </w:r>
           </w:p>
         </w:tc>
@@ -933,7 +975,23 @@
                 <w:rFonts w:ascii="Montserrat" w:eastAsia="Montserrat" w:hAnsi="Montserrat" w:cs="Montserrat"/>
                 <w:i/>
               </w:rPr>
-              <w:t xml:space="preserve">Cette librairie React permet de créer </w:t>
+              <w:t xml:space="preserve">Cette librairie </w:t>
+            </w:r>
+            <w:proofErr w:type="spellStart"/>
+            <w:r>
+              <w:rPr>
+                <w:rFonts w:ascii="Montserrat" w:eastAsia="Montserrat" w:hAnsi="Montserrat" w:cs="Montserrat"/>
+                <w:i/>
+              </w:rPr>
+              <w:t>React</w:t>
+            </w:r>
+            <w:proofErr w:type="spellEnd"/>
+            <w:r>
+              <w:rPr>
+                <w:rFonts w:ascii="Montserrat" w:eastAsia="Montserrat" w:hAnsi="Montserrat" w:cs="Montserrat"/>
+                <w:i/>
+              </w:rPr>
+              <w:t xml:space="preserve"> permet de créer </w:t>
             </w:r>
             <w:r>
               <w:rPr>
@@ -981,7 +1039,23 @@
                 <w:i/>
               </w:rPr>
               <w:lastRenderedPageBreak/>
-              <w:t xml:space="preserve">1) Nous avons choisi de développer en React, la </w:t>
+              <w:t xml:space="preserve">1) Nous avons choisi de développer en </w:t>
+            </w:r>
+            <w:proofErr w:type="spellStart"/>
+            <w:r>
+              <w:rPr>
+                <w:rFonts w:ascii="Montserrat" w:eastAsia="Montserrat" w:hAnsi="Montserrat" w:cs="Montserrat"/>
+                <w:i/>
+              </w:rPr>
+              <w:t>React</w:t>
+            </w:r>
+            <w:proofErr w:type="spellEnd"/>
+            <w:r>
+              <w:rPr>
+                <w:rFonts w:ascii="Montserrat" w:eastAsia="Montserrat" w:hAnsi="Montserrat" w:cs="Montserrat"/>
+                <w:i/>
+              </w:rPr>
+              <w:t xml:space="preserve">, la </w:t>
             </w:r>
             <w:r>
               <w:rPr>
@@ -1091,6 +1165,7 @@
                 <w:i/>
               </w:rPr>
             </w:pPr>
+            <w:proofErr w:type="spellStart"/>
             <w:r>
               <w:rPr>
                 <w:rFonts w:ascii="Montserrat" w:eastAsia="Montserrat" w:hAnsi="Montserrat" w:cs="Montserrat"/>
@@ -1103,7 +1178,15 @@
                 <w:rFonts w:ascii="Montserrat" w:eastAsia="Montserrat" w:hAnsi="Montserrat" w:cs="Montserrat"/>
                 <w:i/>
               </w:rPr>
-              <w:t xml:space="preserve">eact-modal </w:t>
+              <w:t>eact</w:t>
+            </w:r>
+            <w:proofErr w:type="spellEnd"/>
+            <w:r>
+              <w:rPr>
+                <w:rFonts w:ascii="Montserrat" w:eastAsia="Montserrat" w:hAnsi="Montserrat" w:cs="Montserrat"/>
+                <w:i/>
+              </w:rPr>
+              <w:t xml:space="preserve">-modal </w:t>
             </w:r>
           </w:p>
         </w:tc>
@@ -1134,7 +1217,23 @@
                 <w:rFonts w:ascii="Montserrat" w:eastAsia="Montserrat" w:hAnsi="Montserrat" w:cs="Montserrat"/>
                 <w:i/>
               </w:rPr>
-              <w:t>Cette librairie React permet de créer simplement des modales performantes, accessibles avec un minimum de code.</w:t>
+              <w:t xml:space="preserve">Cette librairie </w:t>
+            </w:r>
+            <w:proofErr w:type="spellStart"/>
+            <w:r>
+              <w:rPr>
+                <w:rFonts w:ascii="Montserrat" w:eastAsia="Montserrat" w:hAnsi="Montserrat" w:cs="Montserrat"/>
+                <w:i/>
+              </w:rPr>
+              <w:t>React</w:t>
+            </w:r>
+            <w:proofErr w:type="spellEnd"/>
+            <w:r>
+              <w:rPr>
+                <w:rFonts w:ascii="Montserrat" w:eastAsia="Montserrat" w:hAnsi="Montserrat" w:cs="Montserrat"/>
+                <w:i/>
+              </w:rPr>
+              <w:t xml:space="preserve"> permet de créer simplement des modales performantes, accessibles avec un minimum de code.</w:t>
             </w:r>
           </w:p>
           <w:p>
@@ -1175,7 +1274,23 @@
                 <w:rFonts w:ascii="Montserrat" w:eastAsia="Montserrat" w:hAnsi="Montserrat" w:cs="Montserrat"/>
                 <w:i/>
               </w:rPr>
-              <w:t xml:space="preserve"> 1) Nous avons choisi de développer en React, la librairie est cohérente avec ce choix.</w:t>
+              <w:t xml:space="preserve"> 1) Nous avons choisi de développer en </w:t>
+            </w:r>
+            <w:proofErr w:type="spellStart"/>
+            <w:r>
+              <w:rPr>
+                <w:rFonts w:ascii="Montserrat" w:eastAsia="Montserrat" w:hAnsi="Montserrat" w:cs="Montserrat"/>
+                <w:i/>
+              </w:rPr>
+              <w:t>React</w:t>
+            </w:r>
+            <w:proofErr w:type="spellEnd"/>
+            <w:r>
+              <w:rPr>
+                <w:rFonts w:ascii="Montserrat" w:eastAsia="Montserrat" w:hAnsi="Montserrat" w:cs="Montserrat"/>
+                <w:i/>
+              </w:rPr>
+              <w:t>, la librairie est cohérente avec ce choix.</w:t>
             </w:r>
           </w:p>
           <w:p>
@@ -1272,11 +1387,19 @@
                 <w:rFonts w:ascii="Montserrat" w:hAnsi="Montserrat"/>
               </w:rPr>
             </w:pPr>
-            <w:r>
-              <w:rPr>
-                <w:rFonts w:ascii="Montserrat" w:hAnsi="Montserrat"/>
-              </w:rPr>
-              <w:t>React-modal</w:t>
+            <w:proofErr w:type="spellStart"/>
+            <w:r>
+              <w:rPr>
+                <w:rFonts w:ascii="Montserrat" w:hAnsi="Montserrat"/>
+              </w:rPr>
+              <w:t>React</w:t>
+            </w:r>
+            <w:proofErr w:type="spellEnd"/>
+            <w:r>
+              <w:rPr>
+                <w:rFonts w:ascii="Montserrat" w:hAnsi="Montserrat"/>
+              </w:rPr>
+              <w:t>-modal</w:t>
             </w:r>
           </w:p>
         </w:tc>
@@ -1307,7 +1430,23 @@
                 <w:rFonts w:ascii="Montserrat" w:eastAsia="Montserrat" w:hAnsi="Montserrat" w:cs="Montserrat"/>
                 <w:i/>
               </w:rPr>
-              <w:t>Cette librairie React permet de créer simplement des modales performantes, accessibles avec un minimum de code.</w:t>
+              <w:t xml:space="preserve">Cette librairie </w:t>
+            </w:r>
+            <w:proofErr w:type="spellStart"/>
+            <w:r>
+              <w:rPr>
+                <w:rFonts w:ascii="Montserrat" w:eastAsia="Montserrat" w:hAnsi="Montserrat" w:cs="Montserrat"/>
+                <w:i/>
+              </w:rPr>
+              <w:t>React</w:t>
+            </w:r>
+            <w:proofErr w:type="spellEnd"/>
+            <w:r>
+              <w:rPr>
+                <w:rFonts w:ascii="Montserrat" w:eastAsia="Montserrat" w:hAnsi="Montserrat" w:cs="Montserrat"/>
+                <w:i/>
+              </w:rPr>
+              <w:t xml:space="preserve"> permet de créer simplement des modales performantes, accessibles avec un minimum de code.</w:t>
             </w:r>
           </w:p>
           <w:p>
@@ -1345,7 +1484,23 @@
                 <w:rFonts w:ascii="Montserrat" w:eastAsia="Montserrat" w:hAnsi="Montserrat" w:cs="Montserrat"/>
                 <w:i/>
               </w:rPr>
-              <w:t xml:space="preserve"> 1) Nous avons choisi de développer en React, la librairie est cohérente avec ce choix.</w:t>
+              <w:t xml:space="preserve"> 1) Nous avons choisi de développer en </w:t>
+            </w:r>
+            <w:proofErr w:type="spellStart"/>
+            <w:r>
+              <w:rPr>
+                <w:rFonts w:ascii="Montserrat" w:eastAsia="Montserrat" w:hAnsi="Montserrat" w:cs="Montserrat"/>
+                <w:i/>
+              </w:rPr>
+              <w:t>React</w:t>
+            </w:r>
+            <w:proofErr w:type="spellEnd"/>
+            <w:r>
+              <w:rPr>
+                <w:rFonts w:ascii="Montserrat" w:eastAsia="Montserrat" w:hAnsi="Montserrat" w:cs="Montserrat"/>
+                <w:i/>
+              </w:rPr>
+              <w:t>, la librairie est cohérente avec ce choix.</w:t>
             </w:r>
           </w:p>
           <w:p>
@@ -1441,14 +1596,7 @@
                 <w:rFonts w:ascii="Montserrat" w:hAnsi="Montserrat"/>
                 <w:lang w:val="fr-FR"/>
               </w:rPr>
-              <w:t>Visualiser le menu actuellement créé</w:t>
-            </w:r>
-            <w:r>
-              <w:rPr>
-                <w:rFonts w:ascii="Montserrat" w:hAnsi="Montserrat"/>
-                <w:lang w:val="fr-FR"/>
-              </w:rPr>
-              <w:t>.</w:t>
+              <w:t>Visualiser le menu actuellement créé.</w:t>
             </w:r>
           </w:p>
           <w:p>
@@ -1478,14 +1626,7 @@
                 <w:lang w:val="fr-FR"/>
               </w:rPr>
               <w:lastRenderedPageBreak/>
-              <w:t>une typographie</w:t>
-            </w:r>
-            <w:r>
-              <w:rPr>
-                <w:rFonts w:ascii="Montserrat" w:hAnsi="Montserrat"/>
-                <w:lang w:val="fr-FR"/>
-              </w:rPr>
-              <w:t>.</w:t>
+              <w:t>une typographie.</w:t>
             </w:r>
           </w:p>
           <w:p>
@@ -1530,13 +1671,43 @@
                 <w:rFonts w:ascii="Montserrat" w:hAnsi="Montserrat"/>
               </w:rPr>
             </w:pPr>
+            <w:proofErr w:type="spellStart"/>
             <w:r>
               <w:rPr>
                 <w:rFonts w:ascii="Montserrat" w:hAnsi="Montserrat"/>
               </w:rPr>
               <w:lastRenderedPageBreak/>
-              <w:t>React useState /GoogleFonts</w:t>
-            </w:r>
+              <w:t>React</w:t>
+            </w:r>
+            <w:proofErr w:type="spellEnd"/>
+            <w:r>
+              <w:rPr>
+                <w:rFonts w:ascii="Montserrat" w:hAnsi="Montserrat"/>
+              </w:rPr>
+              <w:t xml:space="preserve"> </w:t>
+            </w:r>
+            <w:proofErr w:type="spellStart"/>
+            <w:r>
+              <w:rPr>
+                <w:rFonts w:ascii="Montserrat" w:hAnsi="Montserrat"/>
+              </w:rPr>
+              <w:t>useState</w:t>
+            </w:r>
+            <w:proofErr w:type="spellEnd"/>
+            <w:r>
+              <w:rPr>
+                <w:rFonts w:ascii="Montserrat" w:hAnsi="Montserrat"/>
+              </w:rPr>
+              <w:t xml:space="preserve"> /</w:t>
+            </w:r>
+            <w:proofErr w:type="spellStart"/>
+            <w:r>
+              <w:rPr>
+                <w:rFonts w:ascii="Montserrat" w:hAnsi="Montserrat"/>
+              </w:rPr>
+              <w:t>GoogleFonts</w:t>
+            </w:r>
+            <w:proofErr w:type="spellEnd"/>
           </w:p>
         </w:tc>
         <w:tc>
@@ -1558,11 +1729,33 @@
                 <w:rFonts w:ascii="Montserrat" w:hAnsi="Montserrat"/>
               </w:rPr>
             </w:pPr>
-            <w:r>
-              <w:rPr>
-                <w:rFonts w:ascii="Montserrat" w:hAnsi="Montserrat"/>
-              </w:rPr>
-              <w:t xml:space="preserve">UseState dans React permet un rendu en temps réel </w:t>
+            <w:proofErr w:type="spellStart"/>
+            <w:r>
+              <w:rPr>
+                <w:rFonts w:ascii="Montserrat" w:hAnsi="Montserrat"/>
+              </w:rPr>
+              <w:t>UseState</w:t>
+            </w:r>
+            <w:proofErr w:type="spellEnd"/>
+            <w:r>
+              <w:rPr>
+                <w:rFonts w:ascii="Montserrat" w:hAnsi="Montserrat"/>
+              </w:rPr>
+              <w:t xml:space="preserve"> dans </w:t>
+            </w:r>
+            <w:proofErr w:type="spellStart"/>
+            <w:r>
+              <w:rPr>
+                <w:rFonts w:ascii="Montserrat" w:hAnsi="Montserrat"/>
+              </w:rPr>
+              <w:t>React</w:t>
+            </w:r>
+            <w:proofErr w:type="spellEnd"/>
+            <w:r>
+              <w:rPr>
+                <w:rFonts w:ascii="Montserrat" w:hAnsi="Montserrat"/>
+              </w:rPr>
+              <w:t xml:space="preserve"> permet un rendu en temps réel </w:t>
             </w:r>
           </w:p>
         </w:tc>
@@ -1612,8 +1805,16 @@
               <w:rPr>
                 <w:rFonts w:ascii="Montserrat" w:hAnsi="Montserrat"/>
               </w:rPr>
-              <w:t>Exporter le menu en pdf</w:t>
-            </w:r>
+              <w:t xml:space="preserve">Exporter le menu en </w:t>
+            </w:r>
+            <w:proofErr w:type="spellStart"/>
+            <w:r>
+              <w:rPr>
+                <w:rFonts w:ascii="Montserrat" w:hAnsi="Montserrat"/>
+              </w:rPr>
+              <w:t>pdf</w:t>
+            </w:r>
+            <w:proofErr w:type="spellEnd"/>
           </w:p>
         </w:tc>
         <w:tc>
@@ -1662,11 +1863,49 @@
                 <w:rFonts w:ascii="Montserrat" w:hAnsi="Montserrat"/>
               </w:rPr>
             </w:pPr>
-            <w:r>
-              <w:rPr>
-                <w:rFonts w:ascii="Montserrat" w:hAnsi="Montserrat"/>
-              </w:rPr>
-              <w:t>jsPDF/pdfmake/React-pdf (à choisir)</w:t>
+            <w:proofErr w:type="spellStart"/>
+            <w:proofErr w:type="gramStart"/>
+            <w:r>
+              <w:rPr>
+                <w:rFonts w:ascii="Montserrat" w:hAnsi="Montserrat"/>
+              </w:rPr>
+              <w:t>jsPDF</w:t>
+            </w:r>
+            <w:proofErr w:type="spellEnd"/>
+            <w:proofErr w:type="gramEnd"/>
+            <w:r>
+              <w:rPr>
+                <w:rFonts w:ascii="Montserrat" w:hAnsi="Montserrat"/>
+              </w:rPr>
+              <w:t>/</w:t>
+            </w:r>
+            <w:proofErr w:type="spellStart"/>
+            <w:r>
+              <w:rPr>
+                <w:rFonts w:ascii="Montserrat" w:hAnsi="Montserrat"/>
+              </w:rPr>
+              <w:t>pdfmake</w:t>
+            </w:r>
+            <w:proofErr w:type="spellEnd"/>
+            <w:r>
+              <w:rPr>
+                <w:rFonts w:ascii="Montserrat" w:hAnsi="Montserrat"/>
+              </w:rPr>
+              <w:t>/</w:t>
+            </w:r>
+            <w:proofErr w:type="spellStart"/>
+            <w:r>
+              <w:rPr>
+                <w:rFonts w:ascii="Montserrat" w:hAnsi="Montserrat"/>
+              </w:rPr>
+              <w:t>React-pdf</w:t>
+            </w:r>
+            <w:proofErr w:type="spellEnd"/>
+            <w:r>
+              <w:rPr>
+                <w:rFonts w:ascii="Montserrat" w:hAnsi="Montserrat"/>
+              </w:rPr>
+              <w:t xml:space="preserve"> (à choisir)</w:t>
             </w:r>
           </w:p>
         </w:tc>
@@ -1806,8 +2045,16 @@
               <w:rPr>
                 <w:rFonts w:ascii="Montserrat" w:hAnsi="Montserrat"/>
               </w:rPr>
-              <w:t>Le lien doit être fait vers le back-office de Qwenta</w:t>
-            </w:r>
+              <w:t xml:space="preserve">Le lien doit être fait vers le back-office de </w:t>
+            </w:r>
+            <w:proofErr w:type="spellStart"/>
+            <w:r>
+              <w:rPr>
+                <w:rFonts w:ascii="Montserrat" w:hAnsi="Montserrat"/>
+              </w:rPr>
+              <w:t>Qwenta</w:t>
+            </w:r>
+            <w:proofErr w:type="spellEnd"/>
             <w:r>
               <w:rPr>
                 <w:rFonts w:ascii="Montserrat" w:hAnsi="Montserrat"/>
@@ -2053,6 +2300,13 @@
                 <w:rFonts w:ascii="Montserrat" w:hAnsi="Montserrat"/>
               </w:rPr>
             </w:pPr>
+            <w:r>
+              <w:rPr>
+                <w:rFonts w:ascii="Montserrat" w:hAnsi="Montserrat"/>
+              </w:rPr>
+              <w:lastRenderedPageBreak/>
+              <w:t>Créer une base de données pour stocker les différents menus des restaurateurs</w:t>
+            </w:r>
           </w:p>
         </w:tc>
         <w:tc>
@@ -2074,6 +2328,34 @@
                 <w:rFonts w:ascii="Montserrat" w:hAnsi="Montserrat"/>
               </w:rPr>
             </w:pPr>
+            <w:r>
+              <w:rPr>
+                <w:rFonts w:ascii="Montserrat" w:hAnsi="Montserrat"/>
+              </w:rPr>
+              <w:t xml:space="preserve">Base de </w:t>
+            </w:r>
+            <w:proofErr w:type="gramStart"/>
+            <w:r>
+              <w:rPr>
+                <w:rFonts w:ascii="Montserrat" w:hAnsi="Montserrat"/>
+              </w:rPr>
+              <w:t>donnée</w:t>
+            </w:r>
+            <w:proofErr w:type="gramEnd"/>
+            <w:r>
+              <w:rPr>
+                <w:rFonts w:ascii="Montserrat" w:hAnsi="Montserrat"/>
+              </w:rPr>
+              <w:t xml:space="preserve"> </w:t>
+            </w:r>
+            <w:proofErr w:type="spellStart"/>
+            <w:r>
+              <w:rPr>
+                <w:rFonts w:ascii="Montserrat" w:hAnsi="Montserrat"/>
+              </w:rPr>
+              <w:t>mongoDB</w:t>
+            </w:r>
+            <w:proofErr w:type="spellEnd"/>
           </w:p>
         </w:tc>
         <w:tc>
@@ -2190,11 +2472,19 @@
                 <w:rFonts w:ascii="Montserrat" w:hAnsi="Montserrat"/>
               </w:rPr>
             </w:pPr>
-            <w:r>
-              <w:rPr>
-                <w:rFonts w:ascii="Montserrat" w:hAnsi="Montserrat"/>
-              </w:rPr>
-              <w:t>React-modal</w:t>
+            <w:proofErr w:type="spellStart"/>
+            <w:r>
+              <w:rPr>
+                <w:rFonts w:ascii="Montserrat" w:hAnsi="Montserrat"/>
+              </w:rPr>
+              <w:t>React</w:t>
+            </w:r>
+            <w:proofErr w:type="spellEnd"/>
+            <w:r>
+              <w:rPr>
+                <w:rFonts w:ascii="Montserrat" w:hAnsi="Montserrat"/>
+              </w:rPr>
+              <w:t>-modal</w:t>
             </w:r>
           </w:p>
         </w:tc>
@@ -2225,7 +2515,23 @@
                 <w:rFonts w:ascii="Montserrat" w:eastAsia="Montserrat" w:hAnsi="Montserrat" w:cs="Montserrat"/>
                 <w:i/>
               </w:rPr>
-              <w:t>Cette librairie React permet de créer simplement des modales performantes, accessibles avec un minimum de code.</w:t>
+              <w:t xml:space="preserve">Cette librairie </w:t>
+            </w:r>
+            <w:proofErr w:type="spellStart"/>
+            <w:r>
+              <w:rPr>
+                <w:rFonts w:ascii="Montserrat" w:eastAsia="Montserrat" w:hAnsi="Montserrat" w:cs="Montserrat"/>
+                <w:i/>
+              </w:rPr>
+              <w:t>React</w:t>
+            </w:r>
+            <w:proofErr w:type="spellEnd"/>
+            <w:r>
+              <w:rPr>
+                <w:rFonts w:ascii="Montserrat" w:eastAsia="Montserrat" w:hAnsi="Montserrat" w:cs="Montserrat"/>
+                <w:i/>
+              </w:rPr>
+              <w:t xml:space="preserve"> permet de créer simplement des modales performantes, accessibles avec un minimum de code.</w:t>
             </w:r>
           </w:p>
           <w:p>
@@ -2263,7 +2569,23 @@
                 <w:rFonts w:ascii="Montserrat" w:eastAsia="Montserrat" w:hAnsi="Montserrat" w:cs="Montserrat"/>
                 <w:i/>
               </w:rPr>
-              <w:t xml:space="preserve"> 1) Nous avons choisi de développer en React, la librairie est cohérente avec ce choix.</w:t>
+              <w:t xml:space="preserve"> 1) Nous avons choisi de développer en </w:t>
+            </w:r>
+            <w:proofErr w:type="spellStart"/>
+            <w:r>
+              <w:rPr>
+                <w:rFonts w:ascii="Montserrat" w:eastAsia="Montserrat" w:hAnsi="Montserrat" w:cs="Montserrat"/>
+                <w:i/>
+              </w:rPr>
+              <w:t>React</w:t>
+            </w:r>
+            <w:proofErr w:type="spellEnd"/>
+            <w:r>
+              <w:rPr>
+                <w:rFonts w:ascii="Montserrat" w:eastAsia="Montserrat" w:hAnsi="Montserrat" w:cs="Montserrat"/>
+                <w:i/>
+              </w:rPr>
+              <w:t>, la librairie est cohérente avec ce choix.</w:t>
             </w:r>
           </w:p>
           <w:p>
@@ -2949,7 +3271,23 @@
                 <w:rFonts w:ascii="Montserrat" w:hAnsi="Montserrat"/>
                 <w:lang w:val="fr-FR"/>
               </w:rPr>
-              <w:t>Lier plusieurs adresses e-mail à son compte</w:t>
+              <w:t xml:space="preserve">Lier plusieurs adresses </w:t>
+            </w:r>
+            <w:proofErr w:type="gramStart"/>
+            <w:r>
+              <w:rPr>
+                <w:rFonts w:ascii="Montserrat" w:hAnsi="Montserrat"/>
+                <w:lang w:val="fr-FR"/>
+              </w:rPr>
+              <w:t>e-mail</w:t>
+            </w:r>
+            <w:proofErr w:type="gramEnd"/>
+            <w:r>
+              <w:rPr>
+                <w:rFonts w:ascii="Montserrat" w:hAnsi="Montserrat"/>
+                <w:lang w:val="fr-FR"/>
+              </w:rPr>
+              <w:t xml:space="preserve"> à son compte</w:t>
             </w:r>
           </w:p>
           <w:p>
@@ -2978,7 +3316,23 @@
                 <w:lang w:val="fr-FR"/>
               </w:rPr>
               <w:lastRenderedPageBreak/>
-              <w:t>adresse e-mail de base</w:t>
+              <w:t xml:space="preserve">adresse </w:t>
+            </w:r>
+            <w:proofErr w:type="gramStart"/>
+            <w:r>
+              <w:rPr>
+                <w:rFonts w:ascii="Montserrat" w:hAnsi="Montserrat"/>
+                <w:lang w:val="fr-FR"/>
+              </w:rPr>
+              <w:t>e-mail</w:t>
+            </w:r>
+            <w:proofErr w:type="gramEnd"/>
+            <w:r>
+              <w:rPr>
+                <w:rFonts w:ascii="Montserrat" w:hAnsi="Montserrat"/>
+                <w:lang w:val="fr-FR"/>
+              </w:rPr>
+              <w:t xml:space="preserve"> de base</w:t>
             </w:r>
           </w:p>
           <w:p>
@@ -3079,14 +3433,50 @@
               <w:rPr>
                 <w:rFonts w:ascii="Montserrat" w:hAnsi="Montserrat"/>
               </w:rPr>
-              <w:t>Accès à un dashboard regroupant création, diffusion et impression de menu et l</w:t>
-            </w:r>
-            <w:r>
-              <w:rPr>
-                <w:rFonts w:ascii="Montserrat" w:hAnsi="Montserrat"/>
-              </w:rPr>
-              <w:t>es 3 derniers articles du blog de Qwenta qui parlent de MenuMaker</w:t>
-            </w:r>
+              <w:t xml:space="preserve">Accès à un </w:t>
+            </w:r>
+            <w:proofErr w:type="spellStart"/>
+            <w:r>
+              <w:rPr>
+                <w:rFonts w:ascii="Montserrat" w:hAnsi="Montserrat"/>
+              </w:rPr>
+              <w:t>dashboard</w:t>
+            </w:r>
+            <w:proofErr w:type="spellEnd"/>
+            <w:r>
+              <w:rPr>
+                <w:rFonts w:ascii="Montserrat" w:hAnsi="Montserrat"/>
+              </w:rPr>
+              <w:t xml:space="preserve"> regroupant création, diffusion et impression de menu et l</w:t>
+            </w:r>
+            <w:r>
+              <w:rPr>
+                <w:rFonts w:ascii="Montserrat" w:hAnsi="Montserrat"/>
+              </w:rPr>
+              <w:t xml:space="preserve">es 3 derniers articles du blog de </w:t>
+            </w:r>
+            <w:proofErr w:type="spellStart"/>
+            <w:r>
+              <w:rPr>
+                <w:rFonts w:ascii="Montserrat" w:hAnsi="Montserrat"/>
+              </w:rPr>
+              <w:t>Qwenta</w:t>
+            </w:r>
+            <w:proofErr w:type="spellEnd"/>
+            <w:r>
+              <w:rPr>
+                <w:rFonts w:ascii="Montserrat" w:hAnsi="Montserrat"/>
+              </w:rPr>
+              <w:t xml:space="preserve"> qui parlent de </w:t>
+            </w:r>
+            <w:proofErr w:type="spellStart"/>
+            <w:r>
+              <w:rPr>
+                <w:rFonts w:ascii="Montserrat" w:hAnsi="Montserrat"/>
+              </w:rPr>
+              <w:t>MenuMaker</w:t>
+            </w:r>
+            <w:proofErr w:type="spellEnd"/>
           </w:p>
         </w:tc>
         <w:tc>
@@ -3219,8 +3609,17 @@
                 <w:rFonts w:ascii="Montserrat" w:hAnsi="Montserrat"/>
                 <w:lang w:val="fr-FR"/>
               </w:rPr>
-              <w:t>Aux 3 derniers articles de blog qui parlent de MenuMaker</w:t>
-            </w:r>
+              <w:t xml:space="preserve">Aux 3 derniers articles de blog qui parlent de </w:t>
+            </w:r>
+            <w:proofErr w:type="spellStart"/>
+            <w:r>
+              <w:rPr>
+                <w:rFonts w:ascii="Montserrat" w:hAnsi="Montserrat"/>
+                <w:lang w:val="fr-FR"/>
+              </w:rPr>
+              <w:t>MenuMaker</w:t>
+            </w:r>
+            <w:proofErr w:type="spellEnd"/>
           </w:p>
         </w:tc>
         <w:tc>
@@ -3317,7 +3716,21 @@
               <w:rPr>
                 <w:rFonts w:ascii="Montserrat" w:hAnsi="Montserrat"/>
               </w:rPr>
-              <w:t xml:space="preserve">réer le branding de </w:t>
+              <w:t xml:space="preserve">réer le </w:t>
+            </w:r>
+            <w:proofErr w:type="spellStart"/>
+            <w:r>
+              <w:rPr>
+                <w:rFonts w:ascii="Montserrat" w:hAnsi="Montserrat"/>
+              </w:rPr>
+              <w:t>branding</w:t>
+            </w:r>
+            <w:proofErr w:type="spellEnd"/>
+            <w:r>
+              <w:rPr>
+                <w:rFonts w:ascii="Montserrat" w:hAnsi="Montserrat"/>
+              </w:rPr>
+              <w:t xml:space="preserve"> de </w:t>
             </w:r>
             <w:r>
               <w:rPr>
@@ -3512,7 +3925,27 @@
           <w:sz w:val="28"/>
           <w:szCs w:val="28"/>
         </w:rPr>
-        <w:t xml:space="preserve">Liens avec le back-end </w:t>
+        <w:t xml:space="preserve">Liens avec le </w:t>
+      </w:r>
+      <w:proofErr w:type="spellStart"/>
+      <w:r>
+        <w:rPr>
+          <w:rFonts w:ascii="Montserrat" w:eastAsia="Montserrat" w:hAnsi="Montserrat" w:cs="Montserrat"/>
+          <w:b/>
+          <w:sz w:val="28"/>
+          <w:szCs w:val="28"/>
+        </w:rPr>
+        <w:t>back-end</w:t>
+      </w:r>
+      <w:proofErr w:type="spellEnd"/>
+      <w:r>
+        <w:rPr>
+          <w:rFonts w:ascii="Montserrat" w:eastAsia="Montserrat" w:hAnsi="Montserrat" w:cs="Montserrat"/>
+          <w:b/>
+          <w:sz w:val="28"/>
+          <w:szCs w:val="28"/>
+        </w:rPr>
+        <w:t xml:space="preserve"> </w:t>
       </w:r>
     </w:p>
     <w:p>
@@ -3562,6 +3995,7 @@
         </w:rPr>
         <w:t xml:space="preserve">Quel langage pour le serveur ?  </w:t>
       </w:r>
+      <w:proofErr w:type="spellStart"/>
       <w:r>
         <w:rPr>
           <w:rFonts w:ascii="Montserrat" w:eastAsia="Montserrat" w:hAnsi="Montserrat" w:cs="Montserrat"/>
@@ -3569,7 +4003,17 @@
           <w:sz w:val="24"/>
           <w:szCs w:val="24"/>
         </w:rPr>
-        <w:t xml:space="preserve">NodeJS </w:t>
+        <w:t>NodeJS</w:t>
+      </w:r>
+      <w:proofErr w:type="spellEnd"/>
+      <w:r>
+        <w:rPr>
+          <w:rFonts w:ascii="Montserrat" w:eastAsia="Montserrat" w:hAnsi="Montserrat" w:cs="Montserrat"/>
+          <w:i/>
+          <w:sz w:val="24"/>
+          <w:szCs w:val="24"/>
+        </w:rPr>
+        <w:t xml:space="preserve"> </w:t>
       </w:r>
     </w:p>
     <w:p>
@@ -3768,7 +4212,25 @@
           <w:sz w:val="24"/>
           <w:szCs w:val="24"/>
         </w:rPr>
-        <w:t>Adresses e-mail.</w:t>
+        <w:t xml:space="preserve">Adresses </w:t>
+      </w:r>
+      <w:proofErr w:type="gramStart"/>
+      <w:r>
+        <w:rPr>
+          <w:rFonts w:ascii="Montserrat" w:eastAsia="Montserrat" w:hAnsi="Montserrat" w:cs="Montserrat"/>
+          <w:sz w:val="24"/>
+          <w:szCs w:val="24"/>
+        </w:rPr>
+        <w:t>e-mail</w:t>
+      </w:r>
+      <w:proofErr w:type="gramEnd"/>
+      <w:r>
+        <w:rPr>
+          <w:rFonts w:ascii="Montserrat" w:eastAsia="Montserrat" w:hAnsi="Montserrat" w:cs="Montserrat"/>
+          <w:sz w:val="24"/>
+          <w:szCs w:val="24"/>
+        </w:rPr>
+        <w:t>.</w:t>
       </w:r>
     </w:p>
     <w:p>
@@ -7141,6 +7603,7 @@
   <w:style w:type="character" w:default="1" w:styleId="Policepardfaut">
     <w:name w:val="Default Paragraph Font"/>
     <w:uiPriority w:val="1"/>
+    <w:semiHidden/>
     <w:unhideWhenUsed/>
   </w:style>
   <w:style w:type="table" w:default="1" w:styleId="TableauNormal">

</xml_diff>

<commit_message>
travail sur document spécifications
</commit_message>
<xml_diff>
--- a/Webgencia+-+Modèle+spécifications+techniques+ (2).docx
+++ b/Webgencia+-+Modèle+spécifications+techniques+ (2).docx
@@ -1638,7 +1638,6 @@
               <w:rPr>
                 <w:rFonts w:ascii="Montserrat" w:hAnsi="Montserrat"/>
               </w:rPr>
-              <w:lastRenderedPageBreak/>
               <w:t>Personnaliser le style du menu</w:t>
             </w:r>
           </w:p>
@@ -2263,6 +2262,27 @@
                 <w:rFonts w:ascii="Montserrat" w:hAnsi="Montserrat"/>
               </w:rPr>
             </w:pPr>
+            <w:r>
+              <w:rPr>
+                <w:rFonts w:ascii="Montserrat" w:hAnsi="Montserrat"/>
+              </w:rPr>
+              <w:lastRenderedPageBreak/>
+              <w:t>Target : _</w:t>
+            </w:r>
+            <w:proofErr w:type="spellStart"/>
+            <w:r>
+              <w:rPr>
+                <w:rFonts w:ascii="Montserrat" w:hAnsi="Montserrat"/>
+              </w:rPr>
+              <w:t>blank</w:t>
+            </w:r>
+            <w:proofErr w:type="spellEnd"/>
+            <w:r>
+              <w:rPr>
+                <w:rFonts w:ascii="Montserrat" w:hAnsi="Montserrat"/>
+              </w:rPr>
+              <w:t> </w:t>
+            </w:r>
           </w:p>
         </w:tc>
         <w:tc>
@@ -2284,6 +2304,40 @@
                 <w:rFonts w:ascii="Montserrat" w:hAnsi="Montserrat"/>
               </w:rPr>
             </w:pPr>
+            <w:r>
+              <w:rPr>
+                <w:rFonts w:ascii="Montserrat" w:hAnsi="Montserrat"/>
+              </w:rPr>
+              <w:t>Assigner la valeur « _</w:t>
+            </w:r>
+            <w:proofErr w:type="spellStart"/>
+            <w:r>
+              <w:rPr>
+                <w:rFonts w:ascii="Montserrat" w:hAnsi="Montserrat"/>
+              </w:rPr>
+              <w:t>blank</w:t>
+            </w:r>
+            <w:proofErr w:type="spellEnd"/>
+            <w:r>
+              <w:rPr>
+                <w:rFonts w:ascii="Montserrat" w:hAnsi="Montserrat"/>
+              </w:rPr>
+              <w:t> » à l’attribut HTML « </w:t>
+            </w:r>
+            <w:proofErr w:type="spellStart"/>
+            <w:r>
+              <w:rPr>
+                <w:rFonts w:ascii="Montserrat" w:hAnsi="Montserrat"/>
+              </w:rPr>
+              <w:t>target</w:t>
+            </w:r>
+            <w:proofErr w:type="spellEnd"/>
+            <w:r>
+              <w:rPr>
+                <w:rFonts w:ascii="Montserrat" w:hAnsi="Montserrat"/>
+              </w:rPr>
+              <w:t> » dans le lien des tarifs</w:t>
+            </w:r>
           </w:p>
         </w:tc>
         <w:tc>
@@ -2305,6 +2359,40 @@
                 <w:rFonts w:ascii="Montserrat" w:hAnsi="Montserrat"/>
               </w:rPr>
             </w:pPr>
+            <w:r>
+              <w:rPr>
+                <w:rFonts w:ascii="Montserrat" w:hAnsi="Montserrat"/>
+              </w:rPr>
+              <w:t>1) Assigner la valeur « _</w:t>
+            </w:r>
+            <w:proofErr w:type="spellStart"/>
+            <w:r>
+              <w:rPr>
+                <w:rFonts w:ascii="Montserrat" w:hAnsi="Montserrat"/>
+              </w:rPr>
+              <w:t>blank</w:t>
+            </w:r>
+            <w:proofErr w:type="spellEnd"/>
+            <w:r>
+              <w:rPr>
+                <w:rFonts w:ascii="Montserrat" w:hAnsi="Montserrat"/>
+              </w:rPr>
+              <w:t> » à l’attribut HTML « </w:t>
+            </w:r>
+            <w:proofErr w:type="spellStart"/>
+            <w:r>
+              <w:rPr>
+                <w:rFonts w:ascii="Montserrat" w:hAnsi="Montserrat"/>
+              </w:rPr>
+              <w:t>target</w:t>
+            </w:r>
+            <w:proofErr w:type="spellEnd"/>
+            <w:r>
+              <w:rPr>
+                <w:rFonts w:ascii="Montserrat" w:hAnsi="Montserrat"/>
+              </w:rPr>
+              <w:t> » permet de forcer l’ouverture du lien dans un nouvel onglet</w:t>
+            </w:r>
           </w:p>
         </w:tc>
       </w:tr>
@@ -2477,8 +2565,34 @@
               <w:rPr>
                 <w:rFonts w:ascii="Montserrat" w:hAnsi="Montserrat"/>
               </w:rPr>
-              <w:t>Créer une base de données pour stocker les différents menus des restaurateurs</w:t>
-            </w:r>
+              <w:t xml:space="preserve">Base de donnée </w:t>
+            </w:r>
+            <w:proofErr w:type="spellStart"/>
+            <w:r>
+              <w:rPr>
+                <w:rFonts w:ascii="Montserrat" w:hAnsi="Montserrat"/>
+              </w:rPr>
+              <w:t>mongoDB</w:t>
+            </w:r>
+            <w:proofErr w:type="spellEnd"/>
+          </w:p>
+          <w:p>
+            <w:pPr>
+              <w:widowControl w:val="0"/>
+              <w:spacing w:line="240" w:lineRule="auto"/>
+              <w:rPr>
+                <w:rFonts w:ascii="Montserrat" w:hAnsi="Montserrat"/>
+              </w:rPr>
+            </w:pPr>
+          </w:p>
+          <w:p>
+            <w:pPr>
+              <w:widowControl w:val="0"/>
+              <w:spacing w:line="240" w:lineRule="auto"/>
+              <w:rPr>
+                <w:rFonts w:ascii="Montserrat" w:hAnsi="Montserrat"/>
+              </w:rPr>
+            </w:pPr>
           </w:p>
         </w:tc>
         <w:tc>
@@ -2504,30 +2618,20 @@
               <w:rPr>
                 <w:rFonts w:ascii="Montserrat" w:hAnsi="Montserrat"/>
               </w:rPr>
-              <w:t xml:space="preserve">Base de </w:t>
-            </w:r>
-            <w:proofErr w:type="gramStart"/>
-            <w:r>
-              <w:rPr>
-                <w:rFonts w:ascii="Montserrat" w:hAnsi="Montserrat"/>
-              </w:rPr>
-              <w:t>donnée</w:t>
-            </w:r>
-            <w:proofErr w:type="gramEnd"/>
-            <w:r>
-              <w:rPr>
-                <w:rFonts w:ascii="Montserrat" w:hAnsi="Montserrat"/>
-              </w:rPr>
-              <w:t xml:space="preserve"> </w:t>
-            </w:r>
-            <w:proofErr w:type="spellStart"/>
-            <w:r>
-              <w:rPr>
-                <w:rFonts w:ascii="Montserrat" w:hAnsi="Montserrat"/>
-              </w:rPr>
-              <w:t>mongoDB</w:t>
-            </w:r>
-            <w:proofErr w:type="spellEnd"/>
+              <w:t xml:space="preserve">Créer une base de données </w:t>
+            </w:r>
+            <w:r>
+              <w:rPr>
+                <w:rFonts w:ascii="Montserrat" w:hAnsi="Montserrat"/>
+              </w:rPr>
+              <w:t>permettra de</w:t>
+            </w:r>
+            <w:r>
+              <w:rPr>
+                <w:rFonts w:ascii="Montserrat" w:hAnsi="Montserrat"/>
+              </w:rPr>
+              <w:t xml:space="preserve"> stocker les différents menus des restaurateurs</w:t>
+            </w:r>
           </w:p>
         </w:tc>
         <w:tc>
@@ -2549,6 +2653,24 @@
                 <w:rFonts w:ascii="Montserrat" w:hAnsi="Montserrat"/>
               </w:rPr>
             </w:pPr>
+            <w:r>
+              <w:rPr>
+                <w:rFonts w:ascii="Montserrat" w:hAnsi="Montserrat"/>
+              </w:rPr>
+              <w:t>-</w:t>
+            </w:r>
+            <w:r>
+              <w:rPr>
+                <w:rFonts w:ascii="Montserrat" w:hAnsi="Montserrat"/>
+              </w:rPr>
+              <w:t>Mon</w:t>
+            </w:r>
+            <w:r>
+              <w:rPr>
+                <w:rFonts w:ascii="Montserrat" w:hAnsi="Montserrat"/>
+              </w:rPr>
+              <w:t>goDB permet de créer un cluster gratuit</w:t>
+            </w:r>
           </w:p>
         </w:tc>
       </w:tr>
@@ -3028,13 +3150,7 @@
               <w:rPr>
                 <w:rFonts w:ascii="Montserrat" w:hAnsi="Montserrat"/>
               </w:rPr>
-              <w:t xml:space="preserve">Exportation </w:t>
-            </w:r>
-            <w:r>
-              <w:rPr>
-                <w:rFonts w:ascii="Montserrat" w:hAnsi="Montserrat"/>
-              </w:rPr>
-              <w:t>du menu sur l’application Deliveroo</w:t>
+              <w:t>Exportation du menu sur l’application Deliveroo</w:t>
             </w:r>
           </w:p>
         </w:tc>
@@ -3118,6 +3234,12 @@
                 <w:rFonts w:ascii="Montserrat" w:hAnsi="Montserrat"/>
               </w:rPr>
             </w:pPr>
+            <w:r>
+              <w:rPr>
+                <w:rFonts w:ascii="Montserrat" w:hAnsi="Montserrat"/>
+              </w:rPr>
+              <w:t>HTML</w:t>
+            </w:r>
           </w:p>
         </w:tc>
         <w:tc>
@@ -3139,6 +3261,12 @@
                 <w:rFonts w:ascii="Montserrat" w:hAnsi="Montserrat"/>
               </w:rPr>
             </w:pPr>
+            <w:r>
+              <w:rPr>
+                <w:rFonts w:ascii="Montserrat" w:hAnsi="Montserrat"/>
+              </w:rPr>
+              <w:t>Placer le lien du site Deliveroo dans une balise HTML « a » permettra de renvoyer l’utilisateur au clic sur le lien vers le site Deliveroo</w:t>
+            </w:r>
           </w:p>
         </w:tc>
         <w:tc>
@@ -3157,9 +3285,33 @@
               <w:widowControl w:val="0"/>
               <w:spacing w:line="240" w:lineRule="auto"/>
               <w:rPr>
-                <w:rFonts w:ascii="Montserrat" w:hAnsi="Montserrat"/>
-              </w:rPr>
-            </w:pPr>
+                <w:rFonts w:ascii="Montserrat" w:eastAsia="Montserrat" w:hAnsi="Montserrat" w:cs="Montserrat"/>
+                <w:bCs/>
+              </w:rPr>
+            </w:pPr>
+            <w:r>
+              <w:rPr>
+                <w:rFonts w:ascii="Montserrat" w:eastAsia="Montserrat" w:hAnsi="Montserrat" w:cs="Montserrat"/>
+                <w:bCs/>
+              </w:rPr>
+              <w:t>-Simplicité d’écriture</w:t>
+            </w:r>
+          </w:p>
+          <w:p>
+            <w:pPr>
+              <w:widowControl w:val="0"/>
+              <w:spacing w:line="240" w:lineRule="auto"/>
+              <w:rPr>
+                <w:rFonts w:ascii="Montserrat" w:hAnsi="Montserrat"/>
+              </w:rPr>
+            </w:pPr>
+            <w:r>
+              <w:rPr>
+                <w:rFonts w:ascii="Montserrat" w:eastAsia="Montserrat" w:hAnsi="Montserrat" w:cs="Montserrat"/>
+                <w:bCs/>
+              </w:rPr>
+              <w:t>-Performance</w:t>
+            </w:r>
           </w:p>
         </w:tc>
       </w:tr>
@@ -3293,6 +3445,29 @@
                 <w:rFonts w:ascii="Montserrat" w:hAnsi="Montserrat"/>
               </w:rPr>
             </w:pPr>
+            <w:proofErr w:type="spellStart"/>
+            <w:r>
+              <w:rPr>
+                <w:rFonts w:ascii="Montserrat" w:hAnsi="Montserrat"/>
+              </w:rPr>
+              <w:lastRenderedPageBreak/>
+              <w:t>encodeURIComponent</w:t>
+            </w:r>
+            <w:proofErr w:type="spellEnd"/>
+            <w:r>
+              <w:rPr>
+                <w:rFonts w:ascii="Montserrat" w:hAnsi="Montserrat"/>
+              </w:rPr>
+              <w:t xml:space="preserve">() ; </w:t>
+            </w:r>
+            <w:proofErr w:type="spellStart"/>
+            <w:r>
+              <w:rPr>
+                <w:rFonts w:ascii="Montserrat" w:hAnsi="Montserrat"/>
+              </w:rPr>
+              <w:t>sharp</w:t>
+            </w:r>
+            <w:proofErr w:type="spellEnd"/>
           </w:p>
         </w:tc>
         <w:tc>
@@ -3314,6 +3489,75 @@
                 <w:rFonts w:ascii="Montserrat" w:hAnsi="Montserrat"/>
               </w:rPr>
             </w:pPr>
+            <w:r>
+              <w:rPr>
+                <w:rFonts w:ascii="Montserrat" w:hAnsi="Montserrat"/>
+              </w:rPr>
+              <w:t>-Intégrer un bouton de partage</w:t>
+            </w:r>
+          </w:p>
+          <w:p>
+            <w:pPr>
+              <w:widowControl w:val="0"/>
+              <w:spacing w:line="240" w:lineRule="auto"/>
+              <w:rPr>
+                <w:rFonts w:ascii="Montserrat" w:hAnsi="Montserrat"/>
+              </w:rPr>
+            </w:pPr>
+            <w:r>
+              <w:rPr>
+                <w:rFonts w:ascii="Montserrat" w:hAnsi="Montserrat"/>
+              </w:rPr>
+              <w:t>-</w:t>
+            </w:r>
+            <w:r>
+              <w:rPr>
+                <w:rFonts w:ascii="Montserrat" w:hAnsi="Montserrat"/>
+              </w:rPr>
+              <w:t xml:space="preserve">Conversion du menu en </w:t>
+            </w:r>
+            <w:r>
+              <w:rPr>
+                <w:rFonts w:ascii="Montserrat" w:hAnsi="Montserrat"/>
+              </w:rPr>
+              <w:lastRenderedPageBreak/>
+              <w:t>JPEG pour l’envoyer à l’api d’Instagram</w:t>
+            </w:r>
+          </w:p>
+          <w:p>
+            <w:pPr>
+              <w:widowControl w:val="0"/>
+              <w:spacing w:line="240" w:lineRule="auto"/>
+              <w:rPr>
+                <w:rFonts w:ascii="Montserrat" w:hAnsi="Montserrat"/>
+              </w:rPr>
+            </w:pPr>
+            <w:r>
+              <w:rPr>
+                <w:rFonts w:ascii="Montserrat" w:hAnsi="Montserrat"/>
+              </w:rPr>
+              <w:t>-</w:t>
+            </w:r>
+            <w:r>
+              <w:rPr>
+                <w:rFonts w:ascii="Segoe UI" w:hAnsi="Segoe UI" w:cs="Segoe UI"/>
+                <w:color w:val="374151"/>
+                <w:shd w:val="clear" w:color="auto" w:fill="F7F7F8"/>
+              </w:rPr>
+              <w:t xml:space="preserve"> </w:t>
+            </w:r>
+            <w:r>
+              <w:rPr>
+                <w:rFonts w:ascii="Montserrat" w:hAnsi="Montserrat"/>
+              </w:rPr>
+              <w:t>Utilisez les paramètres de l'URL pour inclure l'image</w:t>
+            </w:r>
+            <w:r>
+              <w:rPr>
+                <w:rFonts w:ascii="Montserrat" w:hAnsi="Montserrat"/>
+              </w:rPr>
+              <w:t xml:space="preserve"> du menu</w:t>
+            </w:r>
           </w:p>
         </w:tc>
         <w:tc>
@@ -3335,6 +3579,69 @@
                 <w:rFonts w:ascii="Montserrat" w:hAnsi="Montserrat"/>
               </w:rPr>
             </w:pPr>
+            <w:r>
+              <w:rPr>
+                <w:rFonts w:ascii="Montserrat" w:hAnsi="Montserrat"/>
+              </w:rPr>
+              <w:lastRenderedPageBreak/>
+              <w:t>-</w:t>
+            </w:r>
+            <w:proofErr w:type="spellStart"/>
+            <w:r>
+              <w:rPr>
+                <w:rFonts w:ascii="Montserrat" w:hAnsi="Montserrat"/>
+              </w:rPr>
+              <w:t>sharp</w:t>
+            </w:r>
+            <w:proofErr w:type="spellEnd"/>
+            <w:r>
+              <w:rPr>
+                <w:rFonts w:ascii="Montserrat" w:hAnsi="Montserrat"/>
+              </w:rPr>
+              <w:t xml:space="preserve"> permet de convertir et de redimensionner les images </w:t>
+            </w:r>
+          </w:p>
+          <w:p>
+            <w:pPr>
+              <w:widowControl w:val="0"/>
+              <w:spacing w:line="240" w:lineRule="auto"/>
+              <w:rPr>
+                <w:rFonts w:ascii="Montserrat" w:hAnsi="Montserrat"/>
+              </w:rPr>
+            </w:pPr>
+            <w:r>
+              <w:rPr>
+                <w:rFonts w:ascii="Montserrat" w:hAnsi="Montserrat"/>
+              </w:rPr>
+              <w:lastRenderedPageBreak/>
+              <w:t>-</w:t>
+            </w:r>
+            <w:r>
+              <w:rPr>
+                <w:rFonts w:ascii="Montserrat" w:hAnsi="Montserrat"/>
+              </w:rPr>
+              <w:t xml:space="preserve"> </w:t>
+            </w:r>
+            <w:proofErr w:type="spellStart"/>
+            <w:r>
+              <w:rPr>
+                <w:rFonts w:ascii="Montserrat" w:hAnsi="Montserrat"/>
+              </w:rPr>
+              <w:t>encodeURIComponent</w:t>
+            </w:r>
+            <w:proofErr w:type="spellEnd"/>
+            <w:r>
+              <w:rPr>
+                <w:rFonts w:ascii="Montserrat" w:hAnsi="Montserrat"/>
+              </w:rPr>
+              <w:t>()</w:t>
+            </w:r>
+            <w:r>
+              <w:rPr>
+                <w:rFonts w:ascii="Montserrat" w:hAnsi="Montserrat"/>
+              </w:rPr>
+              <w:t xml:space="preserve"> permet d’intégrer notre image à l’url en paramètre</w:t>
+            </w:r>
           </w:p>
         </w:tc>
       </w:tr>
@@ -3419,6 +3726,19 @@
                 <w:rFonts w:ascii="Montserrat" w:hAnsi="Montserrat"/>
               </w:rPr>
             </w:pPr>
+            <w:r>
+              <w:rPr>
+                <w:rFonts w:ascii="Montserrat" w:hAnsi="Montserrat"/>
+              </w:rPr>
+              <w:lastRenderedPageBreak/>
+              <w:t>U</w:t>
+            </w:r>
+            <w:r>
+              <w:rPr>
+                <w:rFonts w:ascii="Montserrat" w:hAnsi="Montserrat"/>
+              </w:rPr>
+              <w:t>n lien ou un bouton de déconnexion</w:t>
+            </w:r>
           </w:p>
         </w:tc>
         <w:tc>
@@ -3440,6 +3760,69 @@
                 <w:rFonts w:ascii="Montserrat" w:hAnsi="Montserrat"/>
               </w:rPr>
             </w:pPr>
+            <w:r>
+              <w:rPr>
+                <w:rFonts w:ascii="Montserrat" w:hAnsi="Montserrat"/>
+              </w:rPr>
+              <w:t>A</w:t>
+            </w:r>
+            <w:r>
+              <w:rPr>
+                <w:rFonts w:ascii="Montserrat" w:hAnsi="Montserrat"/>
+              </w:rPr>
+              <w:t>jouter un lien ou un bouton de déconnexion bien visible sur chaque page du site lorsqu</w:t>
+            </w:r>
+            <w:r>
+              <w:rPr>
+                <w:rFonts w:ascii="Montserrat" w:hAnsi="Montserrat"/>
+              </w:rPr>
+              <w:t xml:space="preserve">e le </w:t>
+            </w:r>
+            <w:r>
+              <w:rPr>
+                <w:rFonts w:ascii="Montserrat" w:hAnsi="Montserrat"/>
+              </w:rPr>
+              <w:lastRenderedPageBreak/>
+              <w:t>restaurateur</w:t>
+            </w:r>
+            <w:r>
+              <w:rPr>
+                <w:rFonts w:ascii="Montserrat" w:hAnsi="Montserrat"/>
+              </w:rPr>
+              <w:t xml:space="preserve"> est connecté.</w:t>
+            </w:r>
+            <w:r>
+              <w:rPr>
+                <w:rFonts w:ascii="Montserrat" w:hAnsi="Montserrat"/>
+              </w:rPr>
+              <w:t xml:space="preserve"> G</w:t>
+            </w:r>
+            <w:r>
+              <w:rPr>
+                <w:rFonts w:ascii="Montserrat" w:hAnsi="Montserrat"/>
+              </w:rPr>
+              <w:t>érer correctement les sessions, les cookies et la sécurité pour garantir une expérience utilisateur fluide et sécurisée.</w:t>
+            </w:r>
+            <w:r>
+              <w:rPr>
+                <w:rFonts w:ascii="Montserrat" w:hAnsi="Montserrat"/>
+              </w:rPr>
+              <w:t xml:space="preserve"> S’appuyer sur le top 10 d’</w:t>
+            </w:r>
+            <w:proofErr w:type="spellStart"/>
+            <w:r>
+              <w:rPr>
+                <w:rFonts w:ascii="Montserrat" w:hAnsi="Montserrat"/>
+              </w:rPr>
+              <w:t>Owasp</w:t>
+            </w:r>
+            <w:proofErr w:type="spellEnd"/>
+            <w:r>
+              <w:rPr>
+                <w:rFonts w:ascii="Montserrat" w:hAnsi="Montserrat"/>
+              </w:rPr>
+              <w:t xml:space="preserve"> pour éviter les brèches de sécurité.</w:t>
+            </w:r>
           </w:p>
         </w:tc>
         <w:tc>
@@ -3461,6 +3844,34 @@
                 <w:rFonts w:ascii="Montserrat" w:hAnsi="Montserrat"/>
               </w:rPr>
             </w:pPr>
+            <w:r>
+              <w:rPr>
+                <w:rFonts w:ascii="Montserrat" w:hAnsi="Montserrat"/>
+              </w:rPr>
+              <w:lastRenderedPageBreak/>
+              <w:t xml:space="preserve"> </w:t>
+            </w:r>
+            <w:r>
+              <w:rPr>
+                <w:rFonts w:ascii="Montserrat" w:hAnsi="Montserrat"/>
+              </w:rPr>
+              <w:t>-Assurer la sécurité des données utilisateur.</w:t>
+            </w:r>
+          </w:p>
+          <w:p>
+            <w:pPr>
+              <w:widowControl w:val="0"/>
+              <w:spacing w:line="240" w:lineRule="auto"/>
+              <w:rPr>
+                <w:rFonts w:ascii="Montserrat" w:hAnsi="Montserrat"/>
+              </w:rPr>
+            </w:pPr>
+            <w:r>
+              <w:rPr>
+                <w:rFonts w:ascii="Montserrat" w:hAnsi="Montserrat"/>
+              </w:rPr>
+              <w:t>-Améliorer l’ergonomie du site</w:t>
+            </w:r>
           </w:p>
         </w:tc>
       </w:tr>
@@ -3488,6 +3899,7 @@
               <w:rPr>
                 <w:rFonts w:ascii="Montserrat" w:hAnsi="Montserrat"/>
               </w:rPr>
+              <w:lastRenderedPageBreak/>
               <w:t>Modifier les informations utilisateur</w:t>
             </w:r>
           </w:p>
@@ -3538,23 +3950,7 @@
                 <w:rFonts w:ascii="Montserrat" w:hAnsi="Montserrat"/>
                 <w:lang w:val="fr-FR"/>
               </w:rPr>
-              <w:t xml:space="preserve">Lier plusieurs adresses </w:t>
-            </w:r>
-            <w:proofErr w:type="gramStart"/>
-            <w:r>
-              <w:rPr>
-                <w:rFonts w:ascii="Montserrat" w:hAnsi="Montserrat"/>
-                <w:lang w:val="fr-FR"/>
-              </w:rPr>
-              <w:t>e-mail</w:t>
-            </w:r>
-            <w:proofErr w:type="gramEnd"/>
-            <w:r>
-              <w:rPr>
-                <w:rFonts w:ascii="Montserrat" w:hAnsi="Montserrat"/>
-                <w:lang w:val="fr-FR"/>
-              </w:rPr>
-              <w:t xml:space="preserve"> à son compte</w:t>
+              <w:t>Lier plusieurs adresses e-mail à son compte</w:t>
             </w:r>
           </w:p>
           <w:p>
@@ -3575,23 +3971,7 @@
                 <w:rFonts w:ascii="Montserrat" w:hAnsi="Montserrat"/>
                 <w:lang w:val="fr-FR"/>
               </w:rPr>
-              <w:t xml:space="preserve">Modifier son adresse </w:t>
-            </w:r>
-            <w:proofErr w:type="gramStart"/>
-            <w:r>
-              <w:rPr>
-                <w:rFonts w:ascii="Montserrat" w:hAnsi="Montserrat"/>
-                <w:lang w:val="fr-FR"/>
-              </w:rPr>
-              <w:t>e-mail</w:t>
-            </w:r>
-            <w:proofErr w:type="gramEnd"/>
-            <w:r>
-              <w:rPr>
-                <w:rFonts w:ascii="Montserrat" w:hAnsi="Montserrat"/>
-                <w:lang w:val="fr-FR"/>
-              </w:rPr>
-              <w:t xml:space="preserve"> de base</w:t>
+              <w:t>Modifier son adresse e-mail de base</w:t>
             </w:r>
           </w:p>
           <w:p>
@@ -3623,6 +4003,38 @@
                 <w:rFonts w:ascii="Montserrat" w:hAnsi="Montserrat"/>
               </w:rPr>
             </w:pPr>
+            <w:r>
+              <w:rPr>
+                <w:rFonts w:ascii="Montserrat" w:hAnsi="Montserrat"/>
+              </w:rPr>
+              <w:t xml:space="preserve">Base de donnée </w:t>
+            </w:r>
+            <w:proofErr w:type="spellStart"/>
+            <w:r>
+              <w:rPr>
+                <w:rFonts w:ascii="Montserrat" w:hAnsi="Montserrat"/>
+              </w:rPr>
+              <w:t>mongoDB</w:t>
+            </w:r>
+            <w:proofErr w:type="spellEnd"/>
+          </w:p>
+          <w:p>
+            <w:pPr>
+              <w:widowControl w:val="0"/>
+              <w:spacing w:line="240" w:lineRule="auto"/>
+              <w:rPr>
+                <w:rFonts w:ascii="Montserrat" w:hAnsi="Montserrat"/>
+              </w:rPr>
+            </w:pPr>
+          </w:p>
+          <w:p>
+            <w:pPr>
+              <w:widowControl w:val="0"/>
+              <w:spacing w:line="240" w:lineRule="auto"/>
+              <w:rPr>
+                <w:rFonts w:ascii="Montserrat" w:hAnsi="Montserrat"/>
+              </w:rPr>
+            </w:pPr>
           </w:p>
         </w:tc>
         <w:tc>
@@ -3644,6 +4056,12 @@
                 <w:rFonts w:ascii="Montserrat" w:hAnsi="Montserrat"/>
               </w:rPr>
             </w:pPr>
+            <w:r>
+              <w:rPr>
+                <w:rFonts w:ascii="Montserrat" w:hAnsi="Montserrat"/>
+              </w:rPr>
+              <w:t>Créer une base de données permettra de stocker les différents menus des restaurateurs</w:t>
+            </w:r>
           </w:p>
         </w:tc>
         <w:tc>
@@ -3665,6 +4083,24 @@
                 <w:rFonts w:ascii="Montserrat" w:hAnsi="Montserrat"/>
               </w:rPr>
             </w:pPr>
+            <w:r>
+              <w:rPr>
+                <w:rFonts w:ascii="Montserrat" w:hAnsi="Montserrat"/>
+              </w:rPr>
+              <w:t>-</w:t>
+            </w:r>
+            <w:r>
+              <w:rPr>
+                <w:rFonts w:ascii="Montserrat" w:hAnsi="Montserrat"/>
+              </w:rPr>
+              <w:t>Mon</w:t>
+            </w:r>
+            <w:r>
+              <w:rPr>
+                <w:rFonts w:ascii="Montserrat" w:hAnsi="Montserrat"/>
+              </w:rPr>
+              <w:t>goDB permet de créer un cluster gratuit</w:t>
+            </w:r>
           </w:p>
         </w:tc>
       </w:tr>
@@ -3726,7 +4162,14 @@
               <w:rPr>
                 <w:rFonts w:ascii="Montserrat" w:hAnsi="Montserrat"/>
               </w:rPr>
-              <w:t xml:space="preserve"> qui parlent de </w:t>
+              <w:t xml:space="preserve"> qui </w:t>
+            </w:r>
+            <w:r>
+              <w:rPr>
+                <w:rFonts w:ascii="Montserrat" w:hAnsi="Montserrat"/>
+              </w:rPr>
+              <w:lastRenderedPageBreak/>
+              <w:t xml:space="preserve">parlent de </w:t>
             </w:r>
             <w:proofErr w:type="spellStart"/>
             <w:r>
@@ -3763,6 +4206,7 @@
                 <w:rFonts w:ascii="Montserrat" w:hAnsi="Montserrat"/>
                 <w:lang w:val="fr-FR"/>
               </w:rPr>
+              <w:lastRenderedPageBreak/>
               <w:t>L'internaute doit pouvoir avoir accès :</w:t>
             </w:r>
           </w:p>
@@ -3805,7 +4249,15 @@
                 <w:rFonts w:ascii="Montserrat" w:hAnsi="Montserrat"/>
                 <w:lang w:val="fr-FR"/>
               </w:rPr>
-              <w:t>À l'encart "Diffuser un menu”</w:t>
+              <w:t xml:space="preserve">À l'encart </w:t>
+            </w:r>
+            <w:r>
+              <w:rPr>
+                <w:rFonts w:ascii="Montserrat" w:hAnsi="Montserrat"/>
+                <w:lang w:val="fr-FR"/>
+              </w:rPr>
+              <w:lastRenderedPageBreak/>
+              <w:t>"Diffuser un menu”</w:t>
             </w:r>
           </w:p>
           <w:p>
@@ -3868,38 +4320,69 @@
                 <w:rFonts w:ascii="Montserrat" w:hAnsi="Montserrat"/>
                 <w:lang w:val="fr-FR"/>
               </w:rPr>
-              <w:t xml:space="preserve">Aux 3 derniers articles de </w:t>
-            </w:r>
+              <w:t xml:space="preserve">Aux 3 derniers articles de blog qui parlent de </w:t>
+            </w:r>
+            <w:proofErr w:type="spellStart"/>
             <w:r>
               <w:rPr>
                 <w:rFonts w:ascii="Montserrat" w:hAnsi="Montserrat"/>
                 <w:lang w:val="fr-FR"/>
               </w:rPr>
+              <w:t>MenuMaker</w:t>
+            </w:r>
+            <w:proofErr w:type="spellEnd"/>
+          </w:p>
+        </w:tc>
+        <w:tc>
+          <w:tcPr>
+            <w:tcW w:w="2415" w:type="dxa"/>
+            <w:shd w:val="clear" w:color="auto" w:fill="auto"/>
+            <w:tcMar>
+              <w:top w:w="100" w:type="dxa"/>
+              <w:left w:w="100" w:type="dxa"/>
+              <w:bottom w:w="100" w:type="dxa"/>
+              <w:right w:w="100" w:type="dxa"/>
+            </w:tcMar>
+          </w:tcPr>
+          <w:p>
+            <w:pPr>
+              <w:widowControl w:val="0"/>
+              <w:spacing w:line="240" w:lineRule="auto"/>
+              <w:rPr>
+                <w:rFonts w:ascii="Montserrat" w:hAnsi="Montserrat"/>
+              </w:rPr>
+            </w:pPr>
+            <w:r>
+              <w:rPr>
+                <w:rFonts w:ascii="Montserrat" w:hAnsi="Montserrat"/>
+              </w:rPr>
               <w:lastRenderedPageBreak/>
-              <w:t xml:space="preserve">blog qui parlent de </w:t>
+              <w:t xml:space="preserve">Web </w:t>
             </w:r>
             <w:proofErr w:type="spellStart"/>
             <w:r>
               <w:rPr>
                 <w:rFonts w:ascii="Montserrat" w:hAnsi="Montserrat"/>
-                <w:lang w:val="fr-FR"/>
-              </w:rPr>
-              <w:t>MenuMaker</w:t>
+              </w:rPr>
+              <w:t>scrapping</w:t>
             </w:r>
             <w:proofErr w:type="spellEnd"/>
-          </w:p>
-        </w:tc>
-        <w:tc>
-          <w:tcPr>
-            <w:tcW w:w="2415" w:type="dxa"/>
-            <w:shd w:val="clear" w:color="auto" w:fill="auto"/>
-            <w:tcMar>
-              <w:top w:w="100" w:type="dxa"/>
-              <w:left w:w="100" w:type="dxa"/>
-              <w:bottom w:w="100" w:type="dxa"/>
-              <w:right w:w="100" w:type="dxa"/>
-            </w:tcMar>
-          </w:tcPr>
+            <w:r>
+              <w:rPr>
+                <w:rFonts w:ascii="Montserrat" w:hAnsi="Montserrat"/>
+              </w:rPr>
+              <w:t xml:space="preserve"> coté serveur</w:t>
+            </w:r>
+          </w:p>
+          <w:p>
+            <w:pPr>
+              <w:widowControl w:val="0"/>
+              <w:spacing w:line="240" w:lineRule="auto"/>
+              <w:rPr>
+                <w:rFonts w:ascii="Montserrat" w:hAnsi="Montserrat"/>
+              </w:rPr>
+            </w:pPr>
+          </w:p>
           <w:p>
             <w:pPr>
               <w:widowControl w:val="0"/>
@@ -3929,6 +4412,40 @@
                 <w:rFonts w:ascii="Montserrat" w:hAnsi="Montserrat"/>
               </w:rPr>
             </w:pPr>
+            <w:r>
+              <w:rPr>
+                <w:rFonts w:ascii="Montserrat" w:hAnsi="Montserrat"/>
+              </w:rPr>
+              <w:t xml:space="preserve">Récupérer les 3 derniers articles du blog de </w:t>
+            </w:r>
+            <w:proofErr w:type="spellStart"/>
+            <w:r>
+              <w:rPr>
+                <w:rFonts w:ascii="Montserrat" w:hAnsi="Montserrat"/>
+              </w:rPr>
+              <w:t>qwenta</w:t>
+            </w:r>
+            <w:proofErr w:type="spellEnd"/>
+            <w:r>
+              <w:rPr>
+                <w:rFonts w:ascii="Montserrat" w:hAnsi="Montserrat"/>
+              </w:rPr>
+              <w:t xml:space="preserve"> avec </w:t>
+            </w:r>
+            <w:proofErr w:type="spellStart"/>
+            <w:r>
+              <w:rPr>
+                <w:rFonts w:ascii="Montserrat" w:hAnsi="Montserrat"/>
+              </w:rPr>
+              <w:t>cherrio</w:t>
+            </w:r>
+            <w:proofErr w:type="spellEnd"/>
+            <w:r>
+              <w:rPr>
+                <w:rFonts w:ascii="Montserrat" w:hAnsi="Montserrat"/>
+              </w:rPr>
+              <w:t xml:space="preserve"> côté serveur puis les afficher sur le site en front.</w:t>
+            </w:r>
           </w:p>
         </w:tc>
         <w:tc>
@@ -3950,6 +4467,34 @@
                 <w:rFonts w:ascii="Montserrat" w:hAnsi="Montserrat"/>
               </w:rPr>
             </w:pPr>
+            <w:r>
+              <w:rPr>
+                <w:rFonts w:ascii="Montserrat" w:hAnsi="Montserrat"/>
+              </w:rPr>
+              <w:t>-Permet d’afficher les données du blog sur notre site</w:t>
+            </w:r>
+          </w:p>
+          <w:p>
+            <w:pPr>
+              <w:widowControl w:val="0"/>
+              <w:spacing w:line="240" w:lineRule="auto"/>
+              <w:rPr>
+                <w:rFonts w:ascii="Montserrat" w:hAnsi="Montserrat"/>
+              </w:rPr>
+            </w:pPr>
+            <w:r>
+              <w:rPr>
+                <w:rFonts w:ascii="Montserrat" w:hAnsi="Montserrat"/>
+              </w:rPr>
+              <w:t xml:space="preserve">-Permettra avec une configuration de garder la mise à jours des 3 derniers </w:t>
+            </w:r>
+            <w:r>
+              <w:rPr>
+                <w:rFonts w:ascii="Montserrat" w:hAnsi="Montserrat"/>
+              </w:rPr>
+              <w:lastRenderedPageBreak/>
+              <w:t>articles</w:t>
+            </w:r>
           </w:p>
         </w:tc>
       </w:tr>
@@ -4103,6 +4648,27 @@
                 <w:rFonts w:ascii="Montserrat" w:hAnsi="Montserrat"/>
               </w:rPr>
             </w:pPr>
+            <w:r>
+              <w:rPr>
+                <w:rFonts w:ascii="Montserrat" w:hAnsi="Montserrat"/>
+              </w:rPr>
+              <w:t>Input type=file ;</w:t>
+            </w:r>
+          </w:p>
+          <w:p>
+            <w:pPr>
+              <w:widowControl w:val="0"/>
+              <w:spacing w:line="240" w:lineRule="auto"/>
+              <w:rPr>
+                <w:rFonts w:ascii="Montserrat" w:hAnsi="Montserrat"/>
+              </w:rPr>
+            </w:pPr>
+            <w:r>
+              <w:rPr>
+                <w:rFonts w:ascii="Montserrat" w:hAnsi="Montserrat"/>
+              </w:rPr>
+              <w:t>Configuration requêtes</w:t>
+            </w:r>
           </w:p>
         </w:tc>
         <w:tc>
@@ -4124,6 +4690,27 @@
                 <w:rFonts w:ascii="Montserrat" w:hAnsi="Montserrat"/>
               </w:rPr>
             </w:pPr>
+            <w:r>
+              <w:rPr>
+                <w:rFonts w:ascii="Montserrat" w:hAnsi="Montserrat"/>
+              </w:rPr>
+              <w:t>Créer un champ permettant d’ajouter un logo.</w:t>
+            </w:r>
+          </w:p>
+          <w:p>
+            <w:pPr>
+              <w:widowControl w:val="0"/>
+              <w:spacing w:line="240" w:lineRule="auto"/>
+              <w:rPr>
+                <w:rFonts w:ascii="Montserrat" w:hAnsi="Montserrat"/>
+              </w:rPr>
+            </w:pPr>
+            <w:r>
+              <w:rPr>
+                <w:rFonts w:ascii="Montserrat" w:hAnsi="Montserrat"/>
+              </w:rPr>
+              <w:t>Configurer les requêtes pour permettre l’ajout(GET), la modification(PUT) ou la suppression (DELETE)</w:t>
+            </w:r>
           </w:p>
         </w:tc>
         <w:tc>
@@ -4137,6 +4724,21 @@
               <w:right w:w="100" w:type="dxa"/>
             </w:tcMar>
           </w:tcPr>
+          <w:p>
+            <w:pPr>
+              <w:widowControl w:val="0"/>
+              <w:spacing w:line="240" w:lineRule="auto"/>
+              <w:rPr>
+                <w:rFonts w:ascii="Montserrat" w:hAnsi="Montserrat"/>
+              </w:rPr>
+            </w:pPr>
+            <w:r>
+              <w:rPr>
+                <w:rFonts w:ascii="Montserrat" w:hAnsi="Montserrat"/>
+              </w:rPr>
+              <w:t>-L’input de type file permet au restaurateur d’ajouter le logo de son choix</w:t>
+            </w:r>
+          </w:p>
           <w:p>
             <w:pPr>
               <w:widowControl w:val="0"/>
@@ -4300,6 +4902,7 @@
           <w:sz w:val="24"/>
           <w:szCs w:val="24"/>
         </w:rPr>
+        <w:lastRenderedPageBreak/>
         <w:t xml:space="preserve">A-t-on besoin d’une API ? </w:t>
       </w:r>
       <w:r>
@@ -4455,7 +5058,6 @@
           <w:sz w:val="24"/>
           <w:szCs w:val="24"/>
         </w:rPr>
-        <w:lastRenderedPageBreak/>
         <w:t>Nom de l’hébergement.</w:t>
       </w:r>
     </w:p>
@@ -4479,25 +5081,7 @@
           <w:sz w:val="24"/>
           <w:szCs w:val="24"/>
         </w:rPr>
-        <w:t xml:space="preserve">Adresses </w:t>
-      </w:r>
-      <w:proofErr w:type="gramStart"/>
-      <w:r>
-        <w:rPr>
-          <w:rFonts w:ascii="Montserrat" w:eastAsia="Montserrat" w:hAnsi="Montserrat" w:cs="Montserrat"/>
-          <w:sz w:val="24"/>
-          <w:szCs w:val="24"/>
-        </w:rPr>
-        <w:t>e-mail</w:t>
-      </w:r>
-      <w:proofErr w:type="gramEnd"/>
-      <w:r>
-        <w:rPr>
-          <w:rFonts w:ascii="Montserrat" w:eastAsia="Montserrat" w:hAnsi="Montserrat" w:cs="Montserrat"/>
-          <w:sz w:val="24"/>
-          <w:szCs w:val="24"/>
-        </w:rPr>
-        <w:t>.</w:t>
+        <w:t>Adresses e-mail.</w:t>
       </w:r>
     </w:p>
     <w:p>
@@ -4754,6 +5338,7 @@
           <w:sz w:val="28"/>
           <w:szCs w:val="28"/>
         </w:rPr>
+        <w:lastRenderedPageBreak/>
         <w:t>Recommandations en termes de sécurité</w:t>
       </w:r>
     </w:p>
@@ -4890,7 +5475,6 @@
           <w:sz w:val="24"/>
           <w:szCs w:val="24"/>
         </w:rPr>
-        <w:lastRenderedPageBreak/>
         <w:t>Grandes lignes du contrat de maintenance.</w:t>
       </w:r>
     </w:p>
@@ -5465,6 +6049,95 @@
     </w:lvl>
   </w:abstractNum>
   <w:abstractNum w:abstractNumId="4" w15:restartNumberingAfterBreak="0">
+    <w:nsid w:val="1DF33C25"/>
+    <w:multiLevelType w:val="hybridMultilevel"/>
+    <w:tmpl w:val="3CDADAA2"/>
+    <w:lvl w:ilvl="0" w:tplc="040C0011">
+      <w:start w:val="1"/>
+      <w:numFmt w:val="decimal"/>
+      <w:lvlText w:val="%1)"/>
+      <w:lvlJc w:val="left"/>
+      <w:pPr>
+        <w:ind w:left="720" w:hanging="360"/>
+      </w:pPr>
+      <w:rPr>
+        <w:rFonts w:hint="default"/>
+      </w:rPr>
+    </w:lvl>
+    <w:lvl w:ilvl="1" w:tplc="040C0019" w:tentative="1">
+      <w:start w:val="1"/>
+      <w:numFmt w:val="lowerLetter"/>
+      <w:lvlText w:val="%2."/>
+      <w:lvlJc w:val="left"/>
+      <w:pPr>
+        <w:ind w:left="1440" w:hanging="360"/>
+      </w:pPr>
+    </w:lvl>
+    <w:lvl w:ilvl="2" w:tplc="040C001B" w:tentative="1">
+      <w:start w:val="1"/>
+      <w:numFmt w:val="lowerRoman"/>
+      <w:lvlText w:val="%3."/>
+      <w:lvlJc w:val="right"/>
+      <w:pPr>
+        <w:ind w:left="2160" w:hanging="180"/>
+      </w:pPr>
+    </w:lvl>
+    <w:lvl w:ilvl="3" w:tplc="040C000F" w:tentative="1">
+      <w:start w:val="1"/>
+      <w:numFmt w:val="decimal"/>
+      <w:lvlText w:val="%4."/>
+      <w:lvlJc w:val="left"/>
+      <w:pPr>
+        <w:ind w:left="2880" w:hanging="360"/>
+      </w:pPr>
+    </w:lvl>
+    <w:lvl w:ilvl="4" w:tplc="040C0019" w:tentative="1">
+      <w:start w:val="1"/>
+      <w:numFmt w:val="lowerLetter"/>
+      <w:lvlText w:val="%5."/>
+      <w:lvlJc w:val="left"/>
+      <w:pPr>
+        <w:ind w:left="3600" w:hanging="360"/>
+      </w:pPr>
+    </w:lvl>
+    <w:lvl w:ilvl="5" w:tplc="040C001B" w:tentative="1">
+      <w:start w:val="1"/>
+      <w:numFmt w:val="lowerRoman"/>
+      <w:lvlText w:val="%6."/>
+      <w:lvlJc w:val="right"/>
+      <w:pPr>
+        <w:ind w:left="4320" w:hanging="180"/>
+      </w:pPr>
+    </w:lvl>
+    <w:lvl w:ilvl="6" w:tplc="040C000F" w:tentative="1">
+      <w:start w:val="1"/>
+      <w:numFmt w:val="decimal"/>
+      <w:lvlText w:val="%7."/>
+      <w:lvlJc w:val="left"/>
+      <w:pPr>
+        <w:ind w:left="5040" w:hanging="360"/>
+      </w:pPr>
+    </w:lvl>
+    <w:lvl w:ilvl="7" w:tplc="040C0019" w:tentative="1">
+      <w:start w:val="1"/>
+      <w:numFmt w:val="lowerLetter"/>
+      <w:lvlText w:val="%8."/>
+      <w:lvlJc w:val="left"/>
+      <w:pPr>
+        <w:ind w:left="5760" w:hanging="360"/>
+      </w:pPr>
+    </w:lvl>
+    <w:lvl w:ilvl="8" w:tplc="040C001B" w:tentative="1">
+      <w:start w:val="1"/>
+      <w:numFmt w:val="lowerRoman"/>
+      <w:lvlText w:val="%9."/>
+      <w:lvlJc w:val="right"/>
+      <w:pPr>
+        <w:ind w:left="6480" w:hanging="180"/>
+      </w:pPr>
+    </w:lvl>
+  </w:abstractNum>
+  <w:abstractNum w:abstractNumId="5" w15:restartNumberingAfterBreak="0">
     <w:nsid w:val="1F8C7B1E"/>
     <w:multiLevelType w:val="multilevel"/>
     <w:tmpl w:val="05B6975E"/>
@@ -5613,7 +6286,7 @@
       </w:rPr>
     </w:lvl>
   </w:abstractNum>
-  <w:abstractNum w:abstractNumId="5" w15:restartNumberingAfterBreak="0">
+  <w:abstractNum w:abstractNumId="6" w15:restartNumberingAfterBreak="0">
     <w:nsid w:val="21405977"/>
     <w:multiLevelType w:val="multilevel"/>
     <w:tmpl w:val="DB0C10B8"/>
@@ -5726,7 +6399,7 @@
       </w:rPr>
     </w:lvl>
   </w:abstractNum>
-  <w:abstractNum w:abstractNumId="6" w15:restartNumberingAfterBreak="0">
+  <w:abstractNum w:abstractNumId="7" w15:restartNumberingAfterBreak="0">
     <w:nsid w:val="26874AD2"/>
     <w:multiLevelType w:val="multilevel"/>
     <w:tmpl w:val="368E397C"/>
@@ -5839,7 +6512,7 @@
       </w:rPr>
     </w:lvl>
   </w:abstractNum>
-  <w:abstractNum w:abstractNumId="7" w15:restartNumberingAfterBreak="0">
+  <w:abstractNum w:abstractNumId="8" w15:restartNumberingAfterBreak="0">
     <w:nsid w:val="2D485E30"/>
     <w:multiLevelType w:val="hybridMultilevel"/>
     <w:tmpl w:val="51D0FA12"/>
@@ -5952,7 +6625,7 @@
       </w:rPr>
     </w:lvl>
   </w:abstractNum>
-  <w:abstractNum w:abstractNumId="8" w15:restartNumberingAfterBreak="0">
+  <w:abstractNum w:abstractNumId="9" w15:restartNumberingAfterBreak="0">
     <w:nsid w:val="2D4E4778"/>
     <w:multiLevelType w:val="multilevel"/>
     <w:tmpl w:val="05B6975E"/>
@@ -6101,7 +6774,7 @@
       </w:rPr>
     </w:lvl>
   </w:abstractNum>
-  <w:abstractNum w:abstractNumId="9" w15:restartNumberingAfterBreak="0">
+  <w:abstractNum w:abstractNumId="10" w15:restartNumberingAfterBreak="0">
     <w:nsid w:val="2F3070A5"/>
     <w:multiLevelType w:val="hybridMultilevel"/>
     <w:tmpl w:val="3364DDE2"/>
@@ -6213,7 +6886,7 @@
       </w:rPr>
     </w:lvl>
   </w:abstractNum>
-  <w:abstractNum w:abstractNumId="10" w15:restartNumberingAfterBreak="0">
+  <w:abstractNum w:abstractNumId="11" w15:restartNumberingAfterBreak="0">
     <w:nsid w:val="38223FCA"/>
     <w:multiLevelType w:val="hybridMultilevel"/>
     <w:tmpl w:val="458EBC4A"/>
@@ -6326,7 +6999,7 @@
       </w:rPr>
     </w:lvl>
   </w:abstractNum>
-  <w:abstractNum w:abstractNumId="11" w15:restartNumberingAfterBreak="0">
+  <w:abstractNum w:abstractNumId="12" w15:restartNumberingAfterBreak="0">
     <w:nsid w:val="38857854"/>
     <w:multiLevelType w:val="multilevel"/>
     <w:tmpl w:val="FB743000"/>
@@ -6439,7 +7112,7 @@
       </w:rPr>
     </w:lvl>
   </w:abstractNum>
-  <w:abstractNum w:abstractNumId="12" w15:restartNumberingAfterBreak="0">
+  <w:abstractNum w:abstractNumId="13" w15:restartNumberingAfterBreak="0">
     <w:nsid w:val="39855ABF"/>
     <w:multiLevelType w:val="multilevel"/>
     <w:tmpl w:val="05B6975E"/>
@@ -6588,7 +7261,7 @@
       </w:rPr>
     </w:lvl>
   </w:abstractNum>
-  <w:abstractNum w:abstractNumId="13" w15:restartNumberingAfterBreak="0">
+  <w:abstractNum w:abstractNumId="14" w15:restartNumberingAfterBreak="0">
     <w:nsid w:val="3BDF146F"/>
     <w:multiLevelType w:val="multilevel"/>
     <w:tmpl w:val="05B6975E"/>
@@ -6737,7 +7410,7 @@
       </w:rPr>
     </w:lvl>
   </w:abstractNum>
-  <w:abstractNum w:abstractNumId="14" w15:restartNumberingAfterBreak="0">
+  <w:abstractNum w:abstractNumId="15" w15:restartNumberingAfterBreak="0">
     <w:nsid w:val="438A47DC"/>
     <w:multiLevelType w:val="multilevel"/>
     <w:tmpl w:val="263AF194"/>
@@ -6886,7 +7559,7 @@
       </w:rPr>
     </w:lvl>
   </w:abstractNum>
-  <w:abstractNum w:abstractNumId="15" w15:restartNumberingAfterBreak="0">
+  <w:abstractNum w:abstractNumId="16" w15:restartNumberingAfterBreak="0">
     <w:nsid w:val="57691674"/>
     <w:multiLevelType w:val="hybridMultilevel"/>
     <w:tmpl w:val="39143140"/>
@@ -6999,7 +7672,7 @@
       </w:rPr>
     </w:lvl>
   </w:abstractNum>
-  <w:abstractNum w:abstractNumId="16" w15:restartNumberingAfterBreak="0">
+  <w:abstractNum w:abstractNumId="17" w15:restartNumberingAfterBreak="0">
     <w:nsid w:val="598C1344"/>
     <w:multiLevelType w:val="multilevel"/>
     <w:tmpl w:val="05B6975E"/>
@@ -7148,7 +7821,7 @@
       </w:rPr>
     </w:lvl>
   </w:abstractNum>
-  <w:abstractNum w:abstractNumId="17" w15:restartNumberingAfterBreak="0">
+  <w:abstractNum w:abstractNumId="18" w15:restartNumberingAfterBreak="0">
     <w:nsid w:val="6D872B44"/>
     <w:multiLevelType w:val="multilevel"/>
     <w:tmpl w:val="0F48B30C"/>
@@ -7297,7 +7970,7 @@
       </w:rPr>
     </w:lvl>
   </w:abstractNum>
-  <w:abstractNum w:abstractNumId="18" w15:restartNumberingAfterBreak="0">
+  <w:abstractNum w:abstractNumId="19" w15:restartNumberingAfterBreak="0">
     <w:nsid w:val="6EEF0ADB"/>
     <w:multiLevelType w:val="multilevel"/>
     <w:tmpl w:val="34204052"/>
@@ -7410,7 +8083,7 @@
       </w:rPr>
     </w:lvl>
   </w:abstractNum>
-  <w:abstractNum w:abstractNumId="19" w15:restartNumberingAfterBreak="0">
+  <w:abstractNum w:abstractNumId="20" w15:restartNumberingAfterBreak="0">
     <w:nsid w:val="7DD812BC"/>
     <w:multiLevelType w:val="hybridMultilevel"/>
     <w:tmpl w:val="13E83228"/>
@@ -7500,10 +8173,10 @@
     </w:lvl>
   </w:abstractNum>
   <w:num w:numId="1" w16cid:durableId="1319043239">
-    <w:abstractNumId w:val="6"/>
+    <w:abstractNumId w:val="7"/>
   </w:num>
   <w:num w:numId="2" w16cid:durableId="1251693442">
-    <w:abstractNumId w:val="5"/>
+    <w:abstractNumId w:val="6"/>
   </w:num>
   <w:num w:numId="3" w16cid:durableId="990982904">
     <w:abstractNumId w:val="2"/>
@@ -7512,7 +8185,7 @@
     <w:abstractNumId w:val="1"/>
   </w:num>
   <w:num w:numId="5" w16cid:durableId="1547907195">
-    <w:abstractNumId w:val="18"/>
+    <w:abstractNumId w:val="19"/>
   </w:num>
   <w:num w:numId="6" w16cid:durableId="595556231">
     <w:abstractNumId w:val="0"/>
@@ -7521,43 +8194,46 @@
     <w:abstractNumId w:val="3"/>
   </w:num>
   <w:num w:numId="8" w16cid:durableId="791244249">
+    <w:abstractNumId w:val="12"/>
+  </w:num>
+  <w:num w:numId="9" w16cid:durableId="1938832206">
+    <w:abstractNumId w:val="15"/>
+  </w:num>
+  <w:num w:numId="10" w16cid:durableId="1812479168">
+    <w:abstractNumId w:val="18"/>
+  </w:num>
+  <w:num w:numId="11" w16cid:durableId="1669364378">
     <w:abstractNumId w:val="11"/>
   </w:num>
-  <w:num w:numId="9" w16cid:durableId="1938832206">
+  <w:num w:numId="12" w16cid:durableId="1550143875">
+    <w:abstractNumId w:val="16"/>
+  </w:num>
+  <w:num w:numId="13" w16cid:durableId="1569876099">
+    <w:abstractNumId w:val="8"/>
+  </w:num>
+  <w:num w:numId="14" w16cid:durableId="480200235">
+    <w:abstractNumId w:val="5"/>
+  </w:num>
+  <w:num w:numId="15" w16cid:durableId="1745295147">
     <w:abstractNumId w:val="14"/>
   </w:num>
-  <w:num w:numId="10" w16cid:durableId="1812479168">
+  <w:num w:numId="16" w16cid:durableId="940145308">
     <w:abstractNumId w:val="17"/>
   </w:num>
-  <w:num w:numId="11" w16cid:durableId="1669364378">
+  <w:num w:numId="17" w16cid:durableId="1666586173">
+    <w:abstractNumId w:val="13"/>
+  </w:num>
+  <w:num w:numId="18" w16cid:durableId="1848444900">
+    <w:abstractNumId w:val="9"/>
+  </w:num>
+  <w:num w:numId="19" w16cid:durableId="25911881">
     <w:abstractNumId w:val="10"/>
   </w:num>
-  <w:num w:numId="12" w16cid:durableId="1550143875">
-    <w:abstractNumId w:val="15"/>
+  <w:num w:numId="20" w16cid:durableId="230194908">
+    <w:abstractNumId w:val="20"/>
   </w:num>
-  <w:num w:numId="13" w16cid:durableId="1569876099">
-    <w:abstractNumId w:val="7"/>
-  </w:num>
-  <w:num w:numId="14" w16cid:durableId="480200235">
+  <w:num w:numId="21" w16cid:durableId="1414012179">
     <w:abstractNumId w:val="4"/>
-  </w:num>
-  <w:num w:numId="15" w16cid:durableId="1745295147">
-    <w:abstractNumId w:val="13"/>
-  </w:num>
-  <w:num w:numId="16" w16cid:durableId="940145308">
-    <w:abstractNumId w:val="16"/>
-  </w:num>
-  <w:num w:numId="17" w16cid:durableId="1666586173">
-    <w:abstractNumId w:val="12"/>
-  </w:num>
-  <w:num w:numId="18" w16cid:durableId="1848444900">
-    <w:abstractNumId w:val="8"/>
-  </w:num>
-  <w:num w:numId="19" w16cid:durableId="25911881">
-    <w:abstractNumId w:val="9"/>
-  </w:num>
-  <w:num w:numId="20" w16cid:durableId="230194908">
-    <w:abstractNumId w:val="19"/>
   </w:num>
 </w:numbering>
 </file>
@@ -8077,7 +8753,6 @@
   <w:style w:type="character" w:default="1" w:styleId="Policepardfaut">
     <w:name w:val="Default Paragraph Font"/>
     <w:uiPriority w:val="1"/>
-    <w:semiHidden/>
     <w:unhideWhenUsed/>
   </w:style>
   <w:style w:type="table" w:default="1" w:styleId="TableauNormal">

</xml_diff>

<commit_message>
Reste à écrire mise à jours plugins et partie sécurité dans le word
</commit_message>
<xml_diff>
--- a/Webgencia+-+Modèle+spécifications+techniques+ (2).docx
+++ b/Webgencia+-+Modèle+spécifications+techniques+ (2).docx
@@ -5214,23 +5214,7 @@
           <w:sz w:val="24"/>
           <w:szCs w:val="24"/>
         </w:rPr>
-        <w:t xml:space="preserve"> ou en .com en fonction de si vous voulez que le site vise un publique en France ou </w:t>
-      </w:r>
-      <w:r>
-        <w:rPr>
-          <w:rFonts w:ascii="Montserrat" w:eastAsia="Montserrat" w:hAnsi="Montserrat" w:cs="Montserrat"/>
-          <w:sz w:val="24"/>
-          <w:szCs w:val="24"/>
-        </w:rPr>
-        <w:t>à l’international</w:t>
-      </w:r>
-      <w:r>
-        <w:rPr>
-          <w:rFonts w:ascii="Montserrat" w:eastAsia="Montserrat" w:hAnsi="Montserrat" w:cs="Montserrat"/>
-          <w:sz w:val="24"/>
-          <w:szCs w:val="24"/>
-        </w:rPr>
-        <w:t xml:space="preserve">. Cela </w:t>
+        <w:t xml:space="preserve"> ou en .com en fonction de si vous voulez que le site vise un publique en France ou à l’international. Cela </w:t>
       </w:r>
       <w:proofErr w:type="gramStart"/>
       <w:r>
@@ -5338,7 +5322,7 @@
             <w:sz w:val="24"/>
             <w:szCs w:val="24"/>
           </w:rPr>
-          <w:t>contact.menumaker@gmail.com</w:t>
+          <w:t>contact@menumaker.com</w:t>
         </w:r>
       </w:hyperlink>
       <w:r>
@@ -5357,7 +5341,7 @@
             <w:sz w:val="24"/>
             <w:szCs w:val="24"/>
           </w:rPr>
-          <w:t>contact.menumakerqwenta@gmail.com</w:t>
+          <w:t>contact@menumakerqwenta.com</w:t>
         </w:r>
       </w:hyperlink>
       <w:r>
@@ -5465,8 +5449,45 @@
           <w:sz w:val="24"/>
           <w:szCs w:val="24"/>
         </w:rPr>
-        <w:t>Compatibilité navigateur.</w:t>
+        <w:t>Pour une bonne comptabilité sur les différents navigateurs, il sera important de vérifier que le code HTML ainsi que le code CSS respectent les normes du W3C. Il faudra également vérifier à l’aide de l’extension de Google chrome « WAVE » que le site n’a pas de problèmes d’accessibilité.</w:t>
       </w:r>
+      <w:r>
+        <w:rPr>
+          <w:rFonts w:ascii="Montserrat" w:eastAsia="Montserrat" w:hAnsi="Montserrat" w:cs="Montserrat"/>
+          <w:sz w:val="24"/>
+          <w:szCs w:val="24"/>
+        </w:rPr>
+        <w:t xml:space="preserve"> </w:t>
+      </w:r>
+      <w:r>
+        <w:rPr>
+          <w:rFonts w:ascii="Montserrat" w:eastAsia="Montserrat" w:hAnsi="Montserrat" w:cs="Montserrat"/>
+          <w:sz w:val="24"/>
+          <w:szCs w:val="24"/>
+        </w:rPr>
+        <w:t xml:space="preserve">L'application devra être navigable </w:t>
+      </w:r>
+      <w:r>
+        <w:rPr>
+          <w:rFonts w:ascii="Montserrat" w:eastAsia="Montserrat" w:hAnsi="Montserrat" w:cs="Montserrat"/>
+          <w:sz w:val="24"/>
+          <w:szCs w:val="24"/>
+        </w:rPr>
+        <w:lastRenderedPageBreak/>
+        <w:t>depuis le clavier, et lisible par un lecteur d'écran.</w:t>
+      </w:r>
+    </w:p>
+    <w:p>
+      <w:pPr>
+        <w:widowControl w:val="0"/>
+        <w:spacing w:line="240" w:lineRule="auto"/>
+        <w:ind w:left="720"/>
+        <w:rPr>
+          <w:rFonts w:ascii="Montserrat" w:eastAsia="Montserrat" w:hAnsi="Montserrat" w:cs="Montserrat"/>
+          <w:sz w:val="24"/>
+          <w:szCs w:val="24"/>
+        </w:rPr>
+      </w:pPr>
     </w:p>
     <w:p>
       <w:pPr>
@@ -5490,6 +5511,24 @@
         </w:rPr>
         <w:t>Pour l’instant il ne fallait qu’une version desktop, mais on peut envisager dans l’avenir de s’adapter aux téléphones portables ainsi qu’aux tablettes</w:t>
       </w:r>
+      <w:r>
+        <w:rPr>
+          <w:rFonts w:ascii="Montserrat" w:eastAsia="Montserrat" w:hAnsi="Montserrat" w:cs="Montserrat"/>
+          <w:sz w:val="24"/>
+          <w:szCs w:val="24"/>
+        </w:rPr>
+        <w:t xml:space="preserve"> en rendant </w:t>
+      </w:r>
+      <w:proofErr w:type="gramStart"/>
+      <w:r>
+        <w:rPr>
+          <w:rFonts w:ascii="Montserrat" w:eastAsia="Montserrat" w:hAnsi="Montserrat" w:cs="Montserrat"/>
+          <w:sz w:val="24"/>
+          <w:szCs w:val="24"/>
+        </w:rPr>
+        <w:t>le site responsive</w:t>
+      </w:r>
+      <w:proofErr w:type="gramEnd"/>
     </w:p>
     <w:p>
       <w:pPr>
@@ -5759,7 +5798,74 @@
           <w:sz w:val="24"/>
           <w:szCs w:val="24"/>
         </w:rPr>
-        <w:t>Grandes lignes du contrat de maintenance.</w:t>
+        <w:t xml:space="preserve">Pour la maintenance du site, la prestation comprend la mise à jour du site, la vérifications de bugs éventuels, la mise à jour </w:t>
+      </w:r>
+      <w:r>
+        <w:rPr>
+          <w:rFonts w:ascii="Montserrat" w:eastAsia="Montserrat" w:hAnsi="Montserrat" w:cs="Montserrat"/>
+          <w:sz w:val="24"/>
+          <w:szCs w:val="24"/>
+        </w:rPr>
+        <w:t xml:space="preserve">(polices, couleurs, …), durée maximum de 2 heures par </w:t>
+      </w:r>
+      <w:proofErr w:type="gramStart"/>
+      <w:r>
+        <w:rPr>
+          <w:rFonts w:ascii="Montserrat" w:eastAsia="Montserrat" w:hAnsi="Montserrat" w:cs="Montserrat"/>
+          <w:sz w:val="24"/>
+          <w:szCs w:val="24"/>
+        </w:rPr>
+        <w:t>mois  comprises</w:t>
+      </w:r>
+      <w:proofErr w:type="gramEnd"/>
+      <w:r>
+        <w:rPr>
+          <w:rFonts w:ascii="Montserrat" w:eastAsia="Montserrat" w:hAnsi="Montserrat" w:cs="Montserrat"/>
+          <w:sz w:val="24"/>
+          <w:szCs w:val="24"/>
+        </w:rPr>
+        <w:t xml:space="preserve"> dans le contrat. La durée du contrat de maintenance est d’un an renouvelable. </w:t>
+      </w:r>
+    </w:p>
+    <w:p>
+      <w:pPr>
+        <w:widowControl w:val="0"/>
+        <w:numPr>
+          <w:ilvl w:val="0"/>
+          <w:numId w:val="3"/>
+        </w:numPr>
+        <w:spacing w:line="240" w:lineRule="auto"/>
+        <w:rPr>
+          <w:rFonts w:ascii="Montserrat" w:eastAsia="Montserrat" w:hAnsi="Montserrat" w:cs="Montserrat"/>
+          <w:sz w:val="24"/>
+          <w:szCs w:val="24"/>
+        </w:rPr>
+      </w:pPr>
+      <w:r>
+        <w:rPr>
+          <w:rFonts w:ascii="Montserrat" w:eastAsia="Montserrat" w:hAnsi="Montserrat" w:cs="Montserrat"/>
+          <w:sz w:val="24"/>
+          <w:szCs w:val="24"/>
+        </w:rPr>
+        <w:t xml:space="preserve">Pour une assistance en dehors des rendez vous mensuels, vous pouvez nous contacter à cette adresse </w:t>
+      </w:r>
+      <w:proofErr w:type="gramStart"/>
+      <w:r>
+        <w:rPr>
+          <w:rFonts w:ascii="Montserrat" w:eastAsia="Montserrat" w:hAnsi="Montserrat" w:cs="Montserrat"/>
+          <w:sz w:val="24"/>
+          <w:szCs w:val="24"/>
+        </w:rPr>
+        <w:t>mail</w:t>
+      </w:r>
+      <w:proofErr w:type="gramEnd"/>
+      <w:r>
+        <w:rPr>
+          <w:rFonts w:ascii="Montserrat" w:eastAsia="Montserrat" w:hAnsi="Montserrat" w:cs="Montserrat"/>
+          <w:sz w:val="24"/>
+          <w:szCs w:val="24"/>
+        </w:rPr>
+        <w:t> : service-après-vente@webgencia.com</w:t>
       </w:r>
     </w:p>
     <w:sectPr>

</xml_diff>

<commit_message>
fin du word !!!
</commit_message>
<xml_diff>
--- a/Webgencia+-+Modèle+spécifications+techniques+ (2).docx
+++ b/Webgencia+-+Modèle+spécifications+techniques+ (2).docx
@@ -111,16 +111,8 @@
               <w:rPr>
                 <w:rFonts w:ascii="Montserrat" w:eastAsia="Montserrat" w:hAnsi="Montserrat" w:cs="Montserrat"/>
               </w:rPr>
-              <w:t xml:space="preserve">aker by </w:t>
-            </w:r>
-            <w:proofErr w:type="spellStart"/>
-            <w:r>
-              <w:rPr>
-                <w:rFonts w:ascii="Montserrat" w:eastAsia="Montserrat" w:hAnsi="Montserrat" w:cs="Montserrat"/>
-              </w:rPr>
-              <w:t>Qwenta</w:t>
-            </w:r>
-            <w:proofErr w:type="spellEnd"/>
+              <w:t>aker by Qwenta</w:t>
+            </w:r>
           </w:p>
         </w:tc>
       </w:tr>
@@ -329,16 +321,8 @@
               <w:rPr>
                 <w:rFonts w:ascii="Montserrat" w:eastAsia="Montserrat" w:hAnsi="Montserrat" w:cs="Montserrat"/>
               </w:rPr>
-              <w:t xml:space="preserve">erre, </w:t>
-            </w:r>
-            <w:proofErr w:type="spellStart"/>
-            <w:r>
-              <w:rPr>
-                <w:rFonts w:ascii="Montserrat" w:eastAsia="Montserrat" w:hAnsi="Montserrat" w:cs="Montserrat"/>
-              </w:rPr>
-              <w:t>Webgencia</w:t>
-            </w:r>
-            <w:proofErr w:type="spellEnd"/>
+              <w:t>erre, Webgencia</w:t>
+            </w:r>
           </w:p>
         </w:tc>
         <w:tc>
@@ -391,16 +375,8 @@
               <w:rPr>
                 <w:rFonts w:ascii="Montserrat" w:eastAsia="Montserrat" w:hAnsi="Montserrat" w:cs="Montserrat"/>
               </w:rPr>
-              <w:t xml:space="preserve">John, </w:t>
-            </w:r>
-            <w:proofErr w:type="spellStart"/>
-            <w:r>
-              <w:rPr>
-                <w:rFonts w:ascii="Montserrat" w:eastAsia="Montserrat" w:hAnsi="Montserrat" w:cs="Montserrat"/>
-              </w:rPr>
-              <w:t>Qwenta</w:t>
-            </w:r>
-            <w:proofErr w:type="spellEnd"/>
+              <w:t>John, Qwenta</w:t>
+            </w:r>
           </w:p>
         </w:tc>
       </w:tr>
@@ -444,7 +420,23 @@
           <w:sz w:val="24"/>
           <w:szCs w:val="24"/>
         </w:rPr>
-        <w:t xml:space="preserve"> les spécifications techniques de [nom du projet].</w:t>
+        <w:t xml:space="preserve"> les spécifications techniques de </w:t>
+      </w:r>
+      <w:r>
+        <w:rPr>
+          <w:rFonts w:ascii="Montserrat" w:eastAsia="Montserrat" w:hAnsi="Montserrat" w:cs="Montserrat"/>
+          <w:sz w:val="24"/>
+          <w:szCs w:val="24"/>
+        </w:rPr>
+        <w:t>Menu Maker by Qwenta</w:t>
+      </w:r>
+      <w:r>
+        <w:rPr>
+          <w:rFonts w:ascii="Montserrat" w:eastAsia="Montserrat" w:hAnsi="Montserrat" w:cs="Montserrat"/>
+          <w:sz w:val="24"/>
+          <w:szCs w:val="24"/>
+        </w:rPr>
+        <w:t>.</w:t>
       </w:r>
     </w:p>
     <w:p>
@@ -1031,21 +1023,12 @@
                 <w:bCs/>
               </w:rPr>
             </w:pPr>
-            <w:proofErr w:type="spellStart"/>
             <w:r>
               <w:rPr>
                 <w:rFonts w:ascii="Montserrat" w:eastAsia="Montserrat" w:hAnsi="Montserrat" w:cs="Montserrat"/>
                 <w:bCs/>
               </w:rPr>
-              <w:t>React</w:t>
-            </w:r>
-            <w:proofErr w:type="spellEnd"/>
-            <w:r>
-              <w:rPr>
-                <w:rFonts w:ascii="Montserrat" w:eastAsia="Montserrat" w:hAnsi="Montserrat" w:cs="Montserrat"/>
-                <w:bCs/>
-              </w:rPr>
-              <w:t>-modal</w:t>
+              <w:t>React-modal</w:t>
             </w:r>
           </w:p>
         </w:tc>
@@ -1076,78 +1059,46 @@
                 <w:rFonts w:ascii="Montserrat" w:eastAsia="Montserrat" w:hAnsi="Montserrat" w:cs="Montserrat"/>
                 <w:i/>
               </w:rPr>
-              <w:t xml:space="preserve">Cette librairie </w:t>
-            </w:r>
-            <w:proofErr w:type="spellStart"/>
-            <w:r>
+              <w:t>Cette librairie React permet de créer simplement des modales performantes, accessibles avec un minimum de code.</w:t>
+            </w:r>
+          </w:p>
+          <w:p>
+            <w:pPr>
+              <w:widowControl w:val="0"/>
+              <w:spacing w:line="240" w:lineRule="auto"/>
+              <w:rPr>
+                <w:rFonts w:ascii="Montserrat" w:eastAsia="Montserrat" w:hAnsi="Montserrat" w:cs="Montserrat"/>
+                <w:bCs/>
+              </w:rPr>
+            </w:pPr>
+          </w:p>
+        </w:tc>
+        <w:tc>
+          <w:tcPr>
+            <w:tcW w:w="3270" w:type="dxa"/>
+            <w:shd w:val="clear" w:color="auto" w:fill="auto"/>
+            <w:tcMar>
+              <w:top w:w="100" w:type="dxa"/>
+              <w:left w:w="100" w:type="dxa"/>
+              <w:bottom w:w="100" w:type="dxa"/>
+              <w:right w:w="100" w:type="dxa"/>
+            </w:tcMar>
+          </w:tcPr>
+          <w:p>
+            <w:pPr>
+              <w:widowControl w:val="0"/>
+              <w:spacing w:line="240" w:lineRule="auto"/>
               <w:rPr>
                 <w:rFonts w:ascii="Montserrat" w:eastAsia="Montserrat" w:hAnsi="Montserrat" w:cs="Montserrat"/>
                 <w:i/>
               </w:rPr>
-              <w:t>React</w:t>
-            </w:r>
-            <w:proofErr w:type="spellEnd"/>
+            </w:pPr>
             <w:r>
               <w:rPr>
                 <w:rFonts w:ascii="Montserrat" w:eastAsia="Montserrat" w:hAnsi="Montserrat" w:cs="Montserrat"/>
                 <w:i/>
               </w:rPr>
-              <w:t xml:space="preserve"> permet de créer simplement des modales performantes, accessibles avec un minimum de code.</w:t>
-            </w:r>
-          </w:p>
-          <w:p>
-            <w:pPr>
-              <w:widowControl w:val="0"/>
-              <w:spacing w:line="240" w:lineRule="auto"/>
-              <w:rPr>
-                <w:rFonts w:ascii="Montserrat" w:eastAsia="Montserrat" w:hAnsi="Montserrat" w:cs="Montserrat"/>
-                <w:bCs/>
-              </w:rPr>
-            </w:pPr>
-          </w:p>
-        </w:tc>
-        <w:tc>
-          <w:tcPr>
-            <w:tcW w:w="3270" w:type="dxa"/>
-            <w:shd w:val="clear" w:color="auto" w:fill="auto"/>
-            <w:tcMar>
-              <w:top w:w="100" w:type="dxa"/>
-              <w:left w:w="100" w:type="dxa"/>
-              <w:bottom w:w="100" w:type="dxa"/>
-              <w:right w:w="100" w:type="dxa"/>
-            </w:tcMar>
-          </w:tcPr>
-          <w:p>
-            <w:pPr>
-              <w:widowControl w:val="0"/>
-              <w:spacing w:line="240" w:lineRule="auto"/>
-              <w:rPr>
-                <w:rFonts w:ascii="Montserrat" w:eastAsia="Montserrat" w:hAnsi="Montserrat" w:cs="Montserrat"/>
-                <w:i/>
-              </w:rPr>
-            </w:pPr>
-            <w:r>
-              <w:rPr>
-                <w:rFonts w:ascii="Montserrat" w:eastAsia="Montserrat" w:hAnsi="Montserrat" w:cs="Montserrat"/>
-                <w:i/>
-              </w:rPr>
-              <w:t xml:space="preserve">1) Nous avons choisi de développer en </w:t>
-            </w:r>
-            <w:proofErr w:type="spellStart"/>
-            <w:r>
-              <w:rPr>
-                <w:rFonts w:ascii="Montserrat" w:eastAsia="Montserrat" w:hAnsi="Montserrat" w:cs="Montserrat"/>
-                <w:i/>
-              </w:rPr>
-              <w:t>React</w:t>
-            </w:r>
-            <w:proofErr w:type="spellEnd"/>
-            <w:r>
-              <w:rPr>
-                <w:rFonts w:ascii="Montserrat" w:eastAsia="Montserrat" w:hAnsi="Montserrat" w:cs="Montserrat"/>
-                <w:i/>
-              </w:rPr>
-              <w:t>, la librairie est cohérente avec ce choix.</w:t>
+              <w:t>1) Nous avons choisi de développer en React, la librairie est cohérente avec ce choix.</w:t>
             </w:r>
           </w:p>
           <w:p>
@@ -1248,7 +1199,6 @@
                 <w:i/>
               </w:rPr>
             </w:pPr>
-            <w:proofErr w:type="spellStart"/>
             <w:r>
               <w:rPr>
                 <w:rFonts w:ascii="Montserrat" w:eastAsia="Montserrat" w:hAnsi="Montserrat" w:cs="Montserrat"/>
@@ -1261,15 +1211,7 @@
                 <w:rFonts w:ascii="Montserrat" w:eastAsia="Montserrat" w:hAnsi="Montserrat" w:cs="Montserrat"/>
                 <w:i/>
               </w:rPr>
-              <w:t>eact</w:t>
-            </w:r>
-            <w:proofErr w:type="spellEnd"/>
-            <w:r>
-              <w:rPr>
-                <w:rFonts w:ascii="Montserrat" w:eastAsia="Montserrat" w:hAnsi="Montserrat" w:cs="Montserrat"/>
-                <w:i/>
-              </w:rPr>
-              <w:t xml:space="preserve">-modal </w:t>
+              <w:t xml:space="preserve">eact-modal </w:t>
             </w:r>
           </w:p>
         </w:tc>
@@ -1300,23 +1242,7 @@
                 <w:rFonts w:ascii="Montserrat" w:eastAsia="Montserrat" w:hAnsi="Montserrat" w:cs="Montserrat"/>
                 <w:i/>
               </w:rPr>
-              <w:t xml:space="preserve">Cette librairie </w:t>
-            </w:r>
-            <w:proofErr w:type="spellStart"/>
-            <w:r>
-              <w:rPr>
-                <w:rFonts w:ascii="Montserrat" w:eastAsia="Montserrat" w:hAnsi="Montserrat" w:cs="Montserrat"/>
-                <w:i/>
-              </w:rPr>
-              <w:t>React</w:t>
-            </w:r>
-            <w:proofErr w:type="spellEnd"/>
-            <w:r>
-              <w:rPr>
-                <w:rFonts w:ascii="Montserrat" w:eastAsia="Montserrat" w:hAnsi="Montserrat" w:cs="Montserrat"/>
-                <w:i/>
-              </w:rPr>
-              <w:t xml:space="preserve"> permet de créer simplement des modales performantes, accessibles avec un minimum de code.</w:t>
+              <w:t>Cette librairie React permet de créer simplement des modales performantes, accessibles avec un minimum de code.</w:t>
             </w:r>
           </w:p>
           <w:p>
@@ -1357,23 +1283,7 @@
                 <w:rFonts w:ascii="Montserrat" w:eastAsia="Montserrat" w:hAnsi="Montserrat" w:cs="Montserrat"/>
                 <w:i/>
               </w:rPr>
-              <w:t xml:space="preserve"> 1) Nous avons choisi de développer en </w:t>
-            </w:r>
-            <w:proofErr w:type="spellStart"/>
-            <w:r>
-              <w:rPr>
-                <w:rFonts w:ascii="Montserrat" w:eastAsia="Montserrat" w:hAnsi="Montserrat" w:cs="Montserrat"/>
-                <w:i/>
-              </w:rPr>
-              <w:t>React</w:t>
-            </w:r>
-            <w:proofErr w:type="spellEnd"/>
-            <w:r>
-              <w:rPr>
-                <w:rFonts w:ascii="Montserrat" w:eastAsia="Montserrat" w:hAnsi="Montserrat" w:cs="Montserrat"/>
-                <w:i/>
-              </w:rPr>
-              <w:t>, la librairie est cohérente avec ce choix.</w:t>
+              <w:t xml:space="preserve"> 1) Nous avons choisi de développer en React, la librairie est cohérente avec ce choix.</w:t>
             </w:r>
           </w:p>
           <w:p>
@@ -1478,20 +1388,12 @@
                 <w:rFonts w:ascii="Montserrat" w:hAnsi="Montserrat"/>
               </w:rPr>
             </w:pPr>
-            <w:proofErr w:type="spellStart"/>
             <w:r>
               <w:rPr>
                 <w:rFonts w:ascii="Montserrat" w:hAnsi="Montserrat"/>
               </w:rPr>
               <w:lastRenderedPageBreak/>
-              <w:t>React</w:t>
-            </w:r>
-            <w:proofErr w:type="spellEnd"/>
-            <w:r>
-              <w:rPr>
-                <w:rFonts w:ascii="Montserrat" w:hAnsi="Montserrat"/>
-              </w:rPr>
-              <w:t>-modal</w:t>
+              <w:t>React-modal</w:t>
             </w:r>
           </w:p>
         </w:tc>
@@ -1522,78 +1424,46 @@
                 <w:rFonts w:ascii="Montserrat" w:eastAsia="Montserrat" w:hAnsi="Montserrat" w:cs="Montserrat"/>
                 <w:i/>
               </w:rPr>
-              <w:t xml:space="preserve">Cette librairie </w:t>
-            </w:r>
-            <w:proofErr w:type="spellStart"/>
-            <w:r>
+              <w:t>Cette librairie React permet de créer simplement des modales performantes, accessibles avec un minimum de code.</w:t>
+            </w:r>
+          </w:p>
+          <w:p>
+            <w:pPr>
+              <w:widowControl w:val="0"/>
+              <w:spacing w:line="240" w:lineRule="auto"/>
+              <w:rPr>
+                <w:rFonts w:ascii="Montserrat" w:hAnsi="Montserrat"/>
+              </w:rPr>
+            </w:pPr>
+          </w:p>
+        </w:tc>
+        <w:tc>
+          <w:tcPr>
+            <w:tcW w:w="3270" w:type="dxa"/>
+            <w:shd w:val="clear" w:color="auto" w:fill="auto"/>
+            <w:tcMar>
+              <w:top w:w="100" w:type="dxa"/>
+              <w:left w:w="100" w:type="dxa"/>
+              <w:bottom w:w="100" w:type="dxa"/>
+              <w:right w:w="100" w:type="dxa"/>
+            </w:tcMar>
+          </w:tcPr>
+          <w:p>
+            <w:pPr>
+              <w:widowControl w:val="0"/>
+              <w:spacing w:line="240" w:lineRule="auto"/>
               <w:rPr>
                 <w:rFonts w:ascii="Montserrat" w:eastAsia="Montserrat" w:hAnsi="Montserrat" w:cs="Montserrat"/>
                 <w:i/>
               </w:rPr>
-              <w:t>React</w:t>
-            </w:r>
-            <w:proofErr w:type="spellEnd"/>
+            </w:pPr>
             <w:r>
               <w:rPr>
                 <w:rFonts w:ascii="Montserrat" w:eastAsia="Montserrat" w:hAnsi="Montserrat" w:cs="Montserrat"/>
                 <w:i/>
               </w:rPr>
-              <w:t xml:space="preserve"> permet de créer simplement des modales performantes, accessibles avec un minimum de code.</w:t>
-            </w:r>
-          </w:p>
-          <w:p>
-            <w:pPr>
-              <w:widowControl w:val="0"/>
-              <w:spacing w:line="240" w:lineRule="auto"/>
-              <w:rPr>
-                <w:rFonts w:ascii="Montserrat" w:hAnsi="Montserrat"/>
-              </w:rPr>
-            </w:pPr>
-          </w:p>
-        </w:tc>
-        <w:tc>
-          <w:tcPr>
-            <w:tcW w:w="3270" w:type="dxa"/>
-            <w:shd w:val="clear" w:color="auto" w:fill="auto"/>
-            <w:tcMar>
-              <w:top w:w="100" w:type="dxa"/>
-              <w:left w:w="100" w:type="dxa"/>
-              <w:bottom w:w="100" w:type="dxa"/>
-              <w:right w:w="100" w:type="dxa"/>
-            </w:tcMar>
-          </w:tcPr>
-          <w:p>
-            <w:pPr>
-              <w:widowControl w:val="0"/>
-              <w:spacing w:line="240" w:lineRule="auto"/>
-              <w:rPr>
-                <w:rFonts w:ascii="Montserrat" w:eastAsia="Montserrat" w:hAnsi="Montserrat" w:cs="Montserrat"/>
-                <w:i/>
-              </w:rPr>
-            </w:pPr>
-            <w:r>
-              <w:rPr>
-                <w:rFonts w:ascii="Montserrat" w:eastAsia="Montserrat" w:hAnsi="Montserrat" w:cs="Montserrat"/>
-                <w:i/>
-              </w:rPr>
               <w:lastRenderedPageBreak/>
-              <w:t xml:space="preserve"> 1) Nous avons choisi de développer en </w:t>
-            </w:r>
-            <w:proofErr w:type="spellStart"/>
-            <w:r>
-              <w:rPr>
-                <w:rFonts w:ascii="Montserrat" w:eastAsia="Montserrat" w:hAnsi="Montserrat" w:cs="Montserrat"/>
-                <w:i/>
-              </w:rPr>
-              <w:t>React</w:t>
-            </w:r>
-            <w:proofErr w:type="spellEnd"/>
-            <w:r>
-              <w:rPr>
-                <w:rFonts w:ascii="Montserrat" w:eastAsia="Montserrat" w:hAnsi="Montserrat" w:cs="Montserrat"/>
-                <w:i/>
-              </w:rPr>
-              <w:t>, la librairie est cohérente avec ce choix.</w:t>
+              <w:t xml:space="preserve"> 1) Nous avons choisi de développer en React, la librairie est cohérente avec ce choix.</w:t>
             </w:r>
           </w:p>
           <w:p>
@@ -1756,42 +1626,12 @@
                 <w:rFonts w:ascii="Montserrat" w:hAnsi="Montserrat"/>
               </w:rPr>
             </w:pPr>
-            <w:proofErr w:type="spellStart"/>
-            <w:r>
-              <w:rPr>
-                <w:rFonts w:ascii="Montserrat" w:hAnsi="Montserrat"/>
-              </w:rPr>
-              <w:t>React</w:t>
-            </w:r>
-            <w:proofErr w:type="spellEnd"/>
-            <w:r>
-              <w:rPr>
-                <w:rFonts w:ascii="Montserrat" w:hAnsi="Montserrat"/>
-              </w:rPr>
-              <w:t xml:space="preserve"> </w:t>
-            </w:r>
-            <w:proofErr w:type="spellStart"/>
-            <w:r>
-              <w:rPr>
-                <w:rFonts w:ascii="Montserrat" w:hAnsi="Montserrat"/>
-              </w:rPr>
-              <w:t>useState</w:t>
-            </w:r>
-            <w:proofErr w:type="spellEnd"/>
-            <w:r>
-              <w:rPr>
-                <w:rFonts w:ascii="Montserrat" w:hAnsi="Montserrat"/>
-              </w:rPr>
-              <w:t xml:space="preserve"> /</w:t>
-            </w:r>
-            <w:proofErr w:type="spellStart"/>
-            <w:r>
-              <w:rPr>
-                <w:rFonts w:ascii="Montserrat" w:hAnsi="Montserrat"/>
-              </w:rPr>
-              <w:t>GoogleFonts</w:t>
-            </w:r>
-            <w:proofErr w:type="spellEnd"/>
+            <w:r>
+              <w:rPr>
+                <w:rFonts w:ascii="Montserrat" w:hAnsi="Montserrat"/>
+              </w:rPr>
+              <w:t>React useState /GoogleFonts</w:t>
+            </w:r>
           </w:p>
         </w:tc>
         <w:tc>
@@ -1819,33 +1659,11 @@
               </w:rPr>
               <w:t>-</w:t>
             </w:r>
-            <w:proofErr w:type="spellStart"/>
-            <w:r>
-              <w:rPr>
-                <w:rFonts w:ascii="Montserrat" w:hAnsi="Montserrat"/>
-              </w:rPr>
-              <w:t>UseState</w:t>
-            </w:r>
-            <w:proofErr w:type="spellEnd"/>
-            <w:r>
-              <w:rPr>
-                <w:rFonts w:ascii="Montserrat" w:hAnsi="Montserrat"/>
-              </w:rPr>
-              <w:t xml:space="preserve"> dans </w:t>
-            </w:r>
-            <w:proofErr w:type="spellStart"/>
-            <w:r>
-              <w:rPr>
-                <w:rFonts w:ascii="Montserrat" w:hAnsi="Montserrat"/>
-              </w:rPr>
-              <w:t>React</w:t>
-            </w:r>
-            <w:proofErr w:type="spellEnd"/>
-            <w:r>
-              <w:rPr>
-                <w:rFonts w:ascii="Montserrat" w:hAnsi="Montserrat"/>
-              </w:rPr>
-              <w:t xml:space="preserve"> permet un rendu en temps réel </w:t>
+            <w:r>
+              <w:rPr>
+                <w:rFonts w:ascii="Montserrat" w:hAnsi="Montserrat"/>
+              </w:rPr>
+              <w:t xml:space="preserve">UseState dans React permet un rendu en temps réel </w:t>
             </w:r>
           </w:p>
           <w:p>
@@ -1887,21 +1705,7 @@
               <w:rPr>
                 <w:rFonts w:ascii="Montserrat" w:hAnsi="Montserrat"/>
               </w:rPr>
-              <w:t xml:space="preserve">-Use state est une méthode simple et efficace de </w:t>
-            </w:r>
-            <w:proofErr w:type="spellStart"/>
-            <w:r>
-              <w:rPr>
-                <w:rFonts w:ascii="Montserrat" w:hAnsi="Montserrat"/>
-              </w:rPr>
-              <w:t>React</w:t>
-            </w:r>
-            <w:proofErr w:type="spellEnd"/>
-            <w:r>
-              <w:rPr>
-                <w:rFonts w:ascii="Montserrat" w:hAnsi="Montserrat"/>
-              </w:rPr>
-              <w:t xml:space="preserve"> qui permet un rendu en temps réel du menu de l’utilisateur</w:t>
+              <w:t>-Use state est une méthode simple et efficace de React qui permet un rendu en temps réel du menu de l’utilisateur</w:t>
             </w:r>
           </w:p>
           <w:p>
@@ -1951,16 +1755,8 @@
               <w:rPr>
                 <w:rFonts w:ascii="Montserrat" w:hAnsi="Montserrat"/>
               </w:rPr>
-              <w:t xml:space="preserve">Exporter le menu en </w:t>
-            </w:r>
-            <w:proofErr w:type="spellStart"/>
-            <w:r>
-              <w:rPr>
-                <w:rFonts w:ascii="Montserrat" w:hAnsi="Montserrat"/>
-              </w:rPr>
-              <w:t>pdf</w:t>
-            </w:r>
-            <w:proofErr w:type="spellEnd"/>
+              <w:t>Exporter le menu en pdf</w:t>
+            </w:r>
           </w:p>
         </w:tc>
         <w:tc>
@@ -2009,19 +1805,11 @@
                 <w:rFonts w:ascii="Montserrat" w:hAnsi="Montserrat"/>
               </w:rPr>
             </w:pPr>
-            <w:proofErr w:type="spellStart"/>
-            <w:r>
-              <w:rPr>
-                <w:rFonts w:ascii="Montserrat" w:hAnsi="Montserrat"/>
-              </w:rPr>
-              <w:t>React-pdf</w:t>
-            </w:r>
-            <w:proofErr w:type="spellEnd"/>
-            <w:r>
-              <w:rPr>
-                <w:rFonts w:ascii="Montserrat" w:hAnsi="Montserrat"/>
-              </w:rPr>
-              <w:t xml:space="preserve"> </w:t>
+            <w:r>
+              <w:rPr>
+                <w:rFonts w:ascii="Montserrat" w:hAnsi="Montserrat"/>
+              </w:rPr>
+              <w:t xml:space="preserve">React-pdf </w:t>
             </w:r>
           </w:p>
         </w:tc>
@@ -2049,35 +1837,19 @@
                 <w:color w:val="4D5156"/>
                 <w:shd w:val="clear" w:color="auto" w:fill="FFFFFF"/>
               </w:rPr>
-              <w:t>-</w:t>
-            </w:r>
-            <w:proofErr w:type="spellStart"/>
+              <w:t>-React-pdf est une bibliothèque qui</w:t>
+            </w:r>
+            <w:r>
+              <w:rPr>
+                <w:color w:val="040C28"/>
+              </w:rPr>
+              <w:t xml:space="preserve"> permet de créer des documents PDF</w:t>
+            </w:r>
             <w:r>
               <w:rPr>
                 <w:color w:val="4D5156"/>
                 <w:shd w:val="clear" w:color="auto" w:fill="FFFFFF"/>
               </w:rPr>
-              <w:t>React-pdf</w:t>
-            </w:r>
-            <w:proofErr w:type="spellEnd"/>
-            <w:r>
-              <w:rPr>
-                <w:color w:val="4D5156"/>
-                <w:shd w:val="clear" w:color="auto" w:fill="FFFFFF"/>
-              </w:rPr>
-              <w:t xml:space="preserve"> est une bibliothèque qui</w:t>
-            </w:r>
-            <w:r>
-              <w:rPr>
-                <w:color w:val="040C28"/>
-              </w:rPr>
-              <w:t xml:space="preserve"> permet de créer des documents PDF</w:t>
-            </w:r>
-            <w:r>
-              <w:rPr>
-                <w:color w:val="4D5156"/>
-                <w:shd w:val="clear" w:color="auto" w:fill="FFFFFF"/>
-              </w:rPr>
               <w:t>.</w:t>
             </w:r>
           </w:p>
@@ -2225,16 +1997,8 @@
                 <w:rFonts w:ascii="Montserrat" w:hAnsi="Montserrat"/>
               </w:rPr>
               <w:lastRenderedPageBreak/>
-              <w:t xml:space="preserve">vers le back-office de </w:t>
-            </w:r>
-            <w:proofErr w:type="spellStart"/>
-            <w:r>
-              <w:rPr>
-                <w:rFonts w:ascii="Montserrat" w:hAnsi="Montserrat"/>
-              </w:rPr>
-              <w:t>Qwenta</w:t>
-            </w:r>
-            <w:proofErr w:type="spellEnd"/>
+              <w:t>vers le back-office de Qwenta</w:t>
+            </w:r>
             <w:r>
               <w:rPr>
                 <w:rFonts w:ascii="Montserrat" w:hAnsi="Montserrat"/>
@@ -2267,21 +2031,7 @@
                 <w:rFonts w:ascii="Montserrat" w:hAnsi="Montserrat"/>
               </w:rPr>
               <w:lastRenderedPageBreak/>
-              <w:t>Target : _</w:t>
-            </w:r>
-            <w:proofErr w:type="spellStart"/>
-            <w:r>
-              <w:rPr>
-                <w:rFonts w:ascii="Montserrat" w:hAnsi="Montserrat"/>
-              </w:rPr>
-              <w:t>blank</w:t>
-            </w:r>
-            <w:proofErr w:type="spellEnd"/>
-            <w:r>
-              <w:rPr>
-                <w:rFonts w:ascii="Montserrat" w:hAnsi="Montserrat"/>
-              </w:rPr>
-              <w:t> </w:t>
+              <w:t>Target : _blank </w:t>
             </w:r>
           </w:p>
         </w:tc>
@@ -2308,35 +2058,7 @@
               <w:rPr>
                 <w:rFonts w:ascii="Montserrat" w:hAnsi="Montserrat"/>
               </w:rPr>
-              <w:t>Assigner la valeur « _</w:t>
-            </w:r>
-            <w:proofErr w:type="spellStart"/>
-            <w:r>
-              <w:rPr>
-                <w:rFonts w:ascii="Montserrat" w:hAnsi="Montserrat"/>
-              </w:rPr>
-              <w:t>blank</w:t>
-            </w:r>
-            <w:proofErr w:type="spellEnd"/>
-            <w:r>
-              <w:rPr>
-                <w:rFonts w:ascii="Montserrat" w:hAnsi="Montserrat"/>
-              </w:rPr>
-              <w:t> » à l’attribut HTML « </w:t>
-            </w:r>
-            <w:proofErr w:type="spellStart"/>
-            <w:r>
-              <w:rPr>
-                <w:rFonts w:ascii="Montserrat" w:hAnsi="Montserrat"/>
-              </w:rPr>
-              <w:t>target</w:t>
-            </w:r>
-            <w:proofErr w:type="spellEnd"/>
-            <w:r>
-              <w:rPr>
-                <w:rFonts w:ascii="Montserrat" w:hAnsi="Montserrat"/>
-              </w:rPr>
-              <w:t> » dans le lien des tarifs</w:t>
+              <w:t>Assigner la valeur « _blank » à l’attribut HTML « target » dans le lien des tarifs</w:t>
             </w:r>
           </w:p>
         </w:tc>
@@ -2363,35 +2085,7 @@
               <w:rPr>
                 <w:rFonts w:ascii="Montserrat" w:hAnsi="Montserrat"/>
               </w:rPr>
-              <w:t>1) Assigner la valeur « _</w:t>
-            </w:r>
-            <w:proofErr w:type="spellStart"/>
-            <w:r>
-              <w:rPr>
-                <w:rFonts w:ascii="Montserrat" w:hAnsi="Montserrat"/>
-              </w:rPr>
-              <w:t>blank</w:t>
-            </w:r>
-            <w:proofErr w:type="spellEnd"/>
-            <w:r>
-              <w:rPr>
-                <w:rFonts w:ascii="Montserrat" w:hAnsi="Montserrat"/>
-              </w:rPr>
-              <w:t> » à l’attribut HTML « </w:t>
-            </w:r>
-            <w:proofErr w:type="spellStart"/>
-            <w:r>
-              <w:rPr>
-                <w:rFonts w:ascii="Montserrat" w:hAnsi="Montserrat"/>
-              </w:rPr>
-              <w:t>target</w:t>
-            </w:r>
-            <w:proofErr w:type="spellEnd"/>
-            <w:r>
-              <w:rPr>
-                <w:rFonts w:ascii="Montserrat" w:hAnsi="Montserrat"/>
-              </w:rPr>
-              <w:t> » permet de forcer l’ouverture du lien dans un nouvel onglet</w:t>
+              <w:t>1) Assigner la valeur « _blank » à l’attribut HTML « target » permet de forcer l’ouverture du lien dans un nouvel onglet</w:t>
             </w:r>
           </w:p>
         </w:tc>
@@ -2565,30 +2259,8 @@
               <w:rPr>
                 <w:rFonts w:ascii="Montserrat" w:hAnsi="Montserrat"/>
               </w:rPr>
-              <w:t xml:space="preserve">Base de </w:t>
-            </w:r>
-            <w:proofErr w:type="gramStart"/>
-            <w:r>
-              <w:rPr>
-                <w:rFonts w:ascii="Montserrat" w:hAnsi="Montserrat"/>
-              </w:rPr>
-              <w:t>donnée</w:t>
-            </w:r>
-            <w:proofErr w:type="gramEnd"/>
-            <w:r>
-              <w:rPr>
-                <w:rFonts w:ascii="Montserrat" w:hAnsi="Montserrat"/>
-              </w:rPr>
-              <w:t xml:space="preserve"> </w:t>
-            </w:r>
-            <w:proofErr w:type="spellStart"/>
-            <w:r>
-              <w:rPr>
-                <w:rFonts w:ascii="Montserrat" w:hAnsi="Montserrat"/>
-              </w:rPr>
-              <w:t>mongoDB</w:t>
-            </w:r>
-            <w:proofErr w:type="spellEnd"/>
+              <w:t>Base de donnée mongoDB</w:t>
+            </w:r>
           </w:p>
           <w:p>
             <w:pPr>
@@ -2769,19 +2441,11 @@
                 <w:rFonts w:ascii="Montserrat" w:hAnsi="Montserrat"/>
               </w:rPr>
             </w:pPr>
-            <w:proofErr w:type="spellStart"/>
-            <w:r>
-              <w:rPr>
-                <w:rFonts w:ascii="Montserrat" w:hAnsi="Montserrat"/>
-              </w:rPr>
-              <w:t>React</w:t>
-            </w:r>
-            <w:proofErr w:type="spellEnd"/>
-            <w:r>
-              <w:rPr>
-                <w:rFonts w:ascii="Montserrat" w:hAnsi="Montserrat"/>
-              </w:rPr>
-              <w:t>-modal</w:t>
+            <w:r>
+              <w:rPr>
+                <w:rFonts w:ascii="Montserrat" w:hAnsi="Montserrat"/>
+              </w:rPr>
+              <w:t>React-modal</w:t>
             </w:r>
           </w:p>
         </w:tc>
@@ -2812,77 +2476,45 @@
                 <w:rFonts w:ascii="Montserrat" w:eastAsia="Montserrat" w:hAnsi="Montserrat" w:cs="Montserrat"/>
                 <w:i/>
               </w:rPr>
-              <w:t xml:space="preserve">Cette librairie </w:t>
-            </w:r>
-            <w:proofErr w:type="spellStart"/>
-            <w:r>
+              <w:t>Cette librairie React permet de créer simplement des modales performantes, accessibles avec un minimum de code.</w:t>
+            </w:r>
+          </w:p>
+          <w:p>
+            <w:pPr>
+              <w:widowControl w:val="0"/>
+              <w:spacing w:line="240" w:lineRule="auto"/>
+              <w:rPr>
+                <w:rFonts w:ascii="Montserrat" w:hAnsi="Montserrat"/>
+              </w:rPr>
+            </w:pPr>
+          </w:p>
+        </w:tc>
+        <w:tc>
+          <w:tcPr>
+            <w:tcW w:w="3270" w:type="dxa"/>
+            <w:shd w:val="clear" w:color="auto" w:fill="auto"/>
+            <w:tcMar>
+              <w:top w:w="100" w:type="dxa"/>
+              <w:left w:w="100" w:type="dxa"/>
+              <w:bottom w:w="100" w:type="dxa"/>
+              <w:right w:w="100" w:type="dxa"/>
+            </w:tcMar>
+          </w:tcPr>
+          <w:p>
+            <w:pPr>
+              <w:widowControl w:val="0"/>
+              <w:spacing w:line="240" w:lineRule="auto"/>
               <w:rPr>
                 <w:rFonts w:ascii="Montserrat" w:eastAsia="Montserrat" w:hAnsi="Montserrat" w:cs="Montserrat"/>
                 <w:i/>
               </w:rPr>
-              <w:t>React</w:t>
-            </w:r>
-            <w:proofErr w:type="spellEnd"/>
+            </w:pPr>
             <w:r>
               <w:rPr>
                 <w:rFonts w:ascii="Montserrat" w:eastAsia="Montserrat" w:hAnsi="Montserrat" w:cs="Montserrat"/>
                 <w:i/>
               </w:rPr>
-              <w:t xml:space="preserve"> permet de créer simplement des modales performantes, accessibles avec un minimum de code.</w:t>
-            </w:r>
-          </w:p>
-          <w:p>
-            <w:pPr>
-              <w:widowControl w:val="0"/>
-              <w:spacing w:line="240" w:lineRule="auto"/>
-              <w:rPr>
-                <w:rFonts w:ascii="Montserrat" w:hAnsi="Montserrat"/>
-              </w:rPr>
-            </w:pPr>
-          </w:p>
-        </w:tc>
-        <w:tc>
-          <w:tcPr>
-            <w:tcW w:w="3270" w:type="dxa"/>
-            <w:shd w:val="clear" w:color="auto" w:fill="auto"/>
-            <w:tcMar>
-              <w:top w:w="100" w:type="dxa"/>
-              <w:left w:w="100" w:type="dxa"/>
-              <w:bottom w:w="100" w:type="dxa"/>
-              <w:right w:w="100" w:type="dxa"/>
-            </w:tcMar>
-          </w:tcPr>
-          <w:p>
-            <w:pPr>
-              <w:widowControl w:val="0"/>
-              <w:spacing w:line="240" w:lineRule="auto"/>
-              <w:rPr>
-                <w:rFonts w:ascii="Montserrat" w:eastAsia="Montserrat" w:hAnsi="Montserrat" w:cs="Montserrat"/>
-                <w:i/>
-              </w:rPr>
-            </w:pPr>
-            <w:r>
-              <w:rPr>
-                <w:rFonts w:ascii="Montserrat" w:eastAsia="Montserrat" w:hAnsi="Montserrat" w:cs="Montserrat"/>
-                <w:i/>
-              </w:rPr>
-              <w:t xml:space="preserve"> 1) Nous avons choisi de développer en </w:t>
-            </w:r>
-            <w:proofErr w:type="spellStart"/>
-            <w:r>
-              <w:rPr>
-                <w:rFonts w:ascii="Montserrat" w:eastAsia="Montserrat" w:hAnsi="Montserrat" w:cs="Montserrat"/>
-                <w:i/>
-              </w:rPr>
-              <w:t>React</w:t>
-            </w:r>
-            <w:proofErr w:type="spellEnd"/>
-            <w:r>
-              <w:rPr>
-                <w:rFonts w:ascii="Montserrat" w:eastAsia="Montserrat" w:hAnsi="Montserrat" w:cs="Montserrat"/>
-                <w:i/>
-              </w:rPr>
-              <w:t>, la librairie est cohérente avec ce choix.</w:t>
+              <w:t xml:space="preserve"> 1) Nous avons choisi de développer en React, la librairie est cohérente avec ce choix.</w:t>
             </w:r>
           </w:p>
           <w:p>
@@ -2999,21 +2631,7 @@
               <w:rPr>
                 <w:rFonts w:ascii="Montserrat" w:hAnsi="Montserrat"/>
               </w:rPr>
-              <w:t>Target : _</w:t>
-            </w:r>
-            <w:proofErr w:type="spellStart"/>
-            <w:r>
-              <w:rPr>
-                <w:rFonts w:ascii="Montserrat" w:hAnsi="Montserrat"/>
-              </w:rPr>
-              <w:t>blank</w:t>
-            </w:r>
-            <w:proofErr w:type="spellEnd"/>
-            <w:r>
-              <w:rPr>
-                <w:rFonts w:ascii="Montserrat" w:hAnsi="Montserrat"/>
-              </w:rPr>
-              <w:t> </w:t>
+              <w:t>Target : _blank </w:t>
             </w:r>
           </w:p>
         </w:tc>
@@ -3040,35 +2658,7 @@
               <w:rPr>
                 <w:rFonts w:ascii="Montserrat" w:hAnsi="Montserrat"/>
               </w:rPr>
-              <w:t>Assigner la valeur « _</w:t>
-            </w:r>
-            <w:proofErr w:type="spellStart"/>
-            <w:r>
-              <w:rPr>
-                <w:rFonts w:ascii="Montserrat" w:hAnsi="Montserrat"/>
-              </w:rPr>
-              <w:t>blank</w:t>
-            </w:r>
-            <w:proofErr w:type="spellEnd"/>
-            <w:r>
-              <w:rPr>
-                <w:rFonts w:ascii="Montserrat" w:hAnsi="Montserrat"/>
-              </w:rPr>
-              <w:t> » à l’attribut HTML « </w:t>
-            </w:r>
-            <w:proofErr w:type="spellStart"/>
-            <w:r>
-              <w:rPr>
-                <w:rFonts w:ascii="Montserrat" w:hAnsi="Montserrat"/>
-              </w:rPr>
-              <w:t>target</w:t>
-            </w:r>
-            <w:proofErr w:type="spellEnd"/>
-            <w:r>
-              <w:rPr>
-                <w:rFonts w:ascii="Montserrat" w:hAnsi="Montserrat"/>
-              </w:rPr>
-              <w:t> » dans le lien des tarifs</w:t>
+              <w:t>Assigner la valeur « _blank » à l’attribut HTML « target » dans le lien des tarifs</w:t>
             </w:r>
           </w:p>
         </w:tc>
@@ -3095,35 +2685,7 @@
               <w:rPr>
                 <w:rFonts w:ascii="Montserrat" w:hAnsi="Montserrat"/>
               </w:rPr>
-              <w:t>1) Assigner la valeur « _</w:t>
-            </w:r>
-            <w:proofErr w:type="spellStart"/>
-            <w:r>
-              <w:rPr>
-                <w:rFonts w:ascii="Montserrat" w:hAnsi="Montserrat"/>
-              </w:rPr>
-              <w:t>blank</w:t>
-            </w:r>
-            <w:proofErr w:type="spellEnd"/>
-            <w:r>
-              <w:rPr>
-                <w:rFonts w:ascii="Montserrat" w:hAnsi="Montserrat"/>
-              </w:rPr>
-              <w:t> » à l’attribut HTML « </w:t>
-            </w:r>
-            <w:proofErr w:type="spellStart"/>
-            <w:r>
-              <w:rPr>
-                <w:rFonts w:ascii="Montserrat" w:hAnsi="Montserrat"/>
-              </w:rPr>
-              <w:t>target</w:t>
-            </w:r>
-            <w:proofErr w:type="spellEnd"/>
-            <w:r>
-              <w:rPr>
-                <w:rFonts w:ascii="Montserrat" w:hAnsi="Montserrat"/>
-              </w:rPr>
-              <w:t> » permet de forcer l’ouverture du lien dans un nouvel onglet</w:t>
+              <w:t>1) Assigner la valeur « _blank » à l’attribut HTML « target » permet de forcer l’ouverture du lien dans un nouvel onglet</w:t>
             </w:r>
           </w:p>
         </w:tc>
@@ -3447,8 +3009,6 @@
                 <w:rFonts w:ascii="Montserrat" w:hAnsi="Montserrat"/>
               </w:rPr>
             </w:pPr>
-            <w:proofErr w:type="spellStart"/>
-            <w:proofErr w:type="gramStart"/>
             <w:r>
               <w:rPr>
                 <w:rFonts w:ascii="Montserrat" w:hAnsi="Montserrat"/>
@@ -3456,28 +3016,12 @@
               <w:lastRenderedPageBreak/>
               <w:t>encodeURIComponent</w:t>
             </w:r>
-            <w:proofErr w:type="spellEnd"/>
-            <w:r>
-              <w:rPr>
-                <w:rFonts w:ascii="Montserrat" w:hAnsi="Montserrat"/>
-              </w:rPr>
-              <w:t>(</w:t>
-            </w:r>
-            <w:proofErr w:type="gramEnd"/>
-            <w:r>
-              <w:rPr>
-                <w:rFonts w:ascii="Montserrat" w:hAnsi="Montserrat"/>
-              </w:rPr>
-              <w:t xml:space="preserve">) ; </w:t>
-            </w:r>
-            <w:proofErr w:type="spellStart"/>
-            <w:r>
-              <w:rPr>
-                <w:rFonts w:ascii="Montserrat" w:hAnsi="Montserrat"/>
-              </w:rPr>
-              <w:t>sharp</w:t>
-            </w:r>
-            <w:proofErr w:type="spellEnd"/>
+            <w:r>
+              <w:rPr>
+                <w:rFonts w:ascii="Montserrat" w:hAnsi="Montserrat"/>
+              </w:rPr>
+              <w:t>() ; sharp</w:t>
+            </w:r>
           </w:p>
         </w:tc>
         <w:tc>
@@ -3594,21 +3138,7 @@
                 <w:rFonts w:ascii="Montserrat" w:hAnsi="Montserrat"/>
               </w:rPr>
               <w:lastRenderedPageBreak/>
-              <w:t>-</w:t>
-            </w:r>
-            <w:proofErr w:type="spellStart"/>
-            <w:r>
-              <w:rPr>
-                <w:rFonts w:ascii="Montserrat" w:hAnsi="Montserrat"/>
-              </w:rPr>
-              <w:t>sharp</w:t>
-            </w:r>
-            <w:proofErr w:type="spellEnd"/>
-            <w:r>
-              <w:rPr>
-                <w:rFonts w:ascii="Montserrat" w:hAnsi="Montserrat"/>
-              </w:rPr>
-              <w:t xml:space="preserve"> permet de convertir et de redimensionner les images </w:t>
+              <w:t xml:space="preserve">-sharp permet de convertir et de redimensionner les images </w:t>
             </w:r>
           </w:p>
           <w:p>
@@ -3630,29 +3160,13 @@
               <w:rPr>
                 <w:rFonts w:ascii="Montserrat" w:hAnsi="Montserrat"/>
               </w:rPr>
-              <w:t xml:space="preserve"> </w:t>
-            </w:r>
-            <w:proofErr w:type="spellStart"/>
-            <w:proofErr w:type="gramStart"/>
-            <w:r>
-              <w:rPr>
-                <w:rFonts w:ascii="Montserrat" w:hAnsi="Montserrat"/>
-              </w:rPr>
-              <w:t>encodeURIComponent</w:t>
-            </w:r>
-            <w:proofErr w:type="spellEnd"/>
-            <w:r>
-              <w:rPr>
-                <w:rFonts w:ascii="Montserrat" w:hAnsi="Montserrat"/>
-              </w:rPr>
-              <w:t>(</w:t>
-            </w:r>
-            <w:proofErr w:type="gramEnd"/>
-            <w:r>
-              <w:rPr>
-                <w:rFonts w:ascii="Montserrat" w:hAnsi="Montserrat"/>
-              </w:rPr>
-              <w:t>) permet d’intégrer notre image à l’url en paramètre</w:t>
+              <w:t xml:space="preserve"> encodeURIComponent</w:t>
+            </w:r>
+            <w:r>
+              <w:rPr>
+                <w:rFonts w:ascii="Montserrat" w:hAnsi="Montserrat"/>
+              </w:rPr>
+              <w:t>() permet d’intégrer notre image à l’url en paramètre</w:t>
             </w:r>
           </w:p>
         </w:tc>
@@ -3820,21 +3334,7 @@
               <w:rPr>
                 <w:rFonts w:ascii="Montserrat" w:hAnsi="Montserrat"/>
               </w:rPr>
-              <w:t xml:space="preserve"> S’appuyer sur le top 10 d’</w:t>
-            </w:r>
-            <w:proofErr w:type="spellStart"/>
-            <w:r>
-              <w:rPr>
-                <w:rFonts w:ascii="Montserrat" w:hAnsi="Montserrat"/>
-              </w:rPr>
-              <w:t>Owasp</w:t>
-            </w:r>
-            <w:proofErr w:type="spellEnd"/>
-            <w:r>
-              <w:rPr>
-                <w:rFonts w:ascii="Montserrat" w:hAnsi="Montserrat"/>
-              </w:rPr>
-              <w:t xml:space="preserve"> pour éviter les brèches de sécurité.</w:t>
+              <w:t xml:space="preserve"> S’appuyer sur le top 10 d’Owasp pour éviter les brèches de sécurité.</w:t>
             </w:r>
           </w:p>
         </w:tc>
@@ -3962,23 +3462,7 @@
                 <w:rFonts w:ascii="Montserrat" w:hAnsi="Montserrat"/>
                 <w:lang w:val="fr-FR"/>
               </w:rPr>
-              <w:t xml:space="preserve">Lier plusieurs adresses </w:t>
-            </w:r>
-            <w:proofErr w:type="gramStart"/>
-            <w:r>
-              <w:rPr>
-                <w:rFonts w:ascii="Montserrat" w:hAnsi="Montserrat"/>
-                <w:lang w:val="fr-FR"/>
-              </w:rPr>
-              <w:t>e-mail</w:t>
-            </w:r>
-            <w:proofErr w:type="gramEnd"/>
-            <w:r>
-              <w:rPr>
-                <w:rFonts w:ascii="Montserrat" w:hAnsi="Montserrat"/>
-                <w:lang w:val="fr-FR"/>
-              </w:rPr>
-              <w:t xml:space="preserve"> à son compte</w:t>
+              <w:t>Lier plusieurs adresses e-mail à son compte</w:t>
             </w:r>
           </w:p>
           <w:p>
@@ -3999,23 +3483,7 @@
                 <w:rFonts w:ascii="Montserrat" w:hAnsi="Montserrat"/>
                 <w:lang w:val="fr-FR"/>
               </w:rPr>
-              <w:t xml:space="preserve">Modifier son adresse </w:t>
-            </w:r>
-            <w:proofErr w:type="gramStart"/>
-            <w:r>
-              <w:rPr>
-                <w:rFonts w:ascii="Montserrat" w:hAnsi="Montserrat"/>
-                <w:lang w:val="fr-FR"/>
-              </w:rPr>
-              <w:t>e-mail</w:t>
-            </w:r>
-            <w:proofErr w:type="gramEnd"/>
-            <w:r>
-              <w:rPr>
-                <w:rFonts w:ascii="Montserrat" w:hAnsi="Montserrat"/>
-                <w:lang w:val="fr-FR"/>
-              </w:rPr>
-              <w:t xml:space="preserve"> de base</w:t>
+              <w:t>Modifier son adresse e-mail de base</w:t>
             </w:r>
           </w:p>
           <w:p>
@@ -4051,30 +3519,8 @@
               <w:rPr>
                 <w:rFonts w:ascii="Montserrat" w:hAnsi="Montserrat"/>
               </w:rPr>
-              <w:t xml:space="preserve">Base de </w:t>
-            </w:r>
-            <w:proofErr w:type="gramStart"/>
-            <w:r>
-              <w:rPr>
-                <w:rFonts w:ascii="Montserrat" w:hAnsi="Montserrat"/>
-              </w:rPr>
-              <w:t>donnée</w:t>
-            </w:r>
-            <w:proofErr w:type="gramEnd"/>
-            <w:r>
-              <w:rPr>
-                <w:rFonts w:ascii="Montserrat" w:hAnsi="Montserrat"/>
-              </w:rPr>
-              <w:t xml:space="preserve"> </w:t>
-            </w:r>
-            <w:proofErr w:type="spellStart"/>
-            <w:r>
-              <w:rPr>
-                <w:rFonts w:ascii="Montserrat" w:hAnsi="Montserrat"/>
-              </w:rPr>
-              <w:t>mongoDB</w:t>
-            </w:r>
-            <w:proofErr w:type="spellEnd"/>
+              <w:t>Base de donnée mongoDB</w:t>
+            </w:r>
           </w:p>
           <w:p>
             <w:pPr>
@@ -4186,57 +3632,21 @@
               <w:rPr>
                 <w:rFonts w:ascii="Montserrat" w:hAnsi="Montserrat"/>
               </w:rPr>
-              <w:t xml:space="preserve">Accès à un </w:t>
-            </w:r>
-            <w:proofErr w:type="spellStart"/>
-            <w:r>
-              <w:rPr>
-                <w:rFonts w:ascii="Montserrat" w:hAnsi="Montserrat"/>
-              </w:rPr>
-              <w:t>dashboard</w:t>
-            </w:r>
-            <w:proofErr w:type="spellEnd"/>
-            <w:r>
-              <w:rPr>
-                <w:rFonts w:ascii="Montserrat" w:hAnsi="Montserrat"/>
-              </w:rPr>
-              <w:t xml:space="preserve"> regroupant création, diffusion et impression de menu et l</w:t>
-            </w:r>
-            <w:r>
-              <w:rPr>
-                <w:rFonts w:ascii="Montserrat" w:hAnsi="Montserrat"/>
-              </w:rPr>
-              <w:t xml:space="preserve">es 3 derniers articles du blog de </w:t>
-            </w:r>
-            <w:proofErr w:type="spellStart"/>
-            <w:r>
-              <w:rPr>
-                <w:rFonts w:ascii="Montserrat" w:hAnsi="Montserrat"/>
-              </w:rPr>
-              <w:t>Qwenta</w:t>
-            </w:r>
-            <w:proofErr w:type="spellEnd"/>
-            <w:r>
-              <w:rPr>
-                <w:rFonts w:ascii="Montserrat" w:hAnsi="Montserrat"/>
-              </w:rPr>
-              <w:t xml:space="preserve"> qui </w:t>
+              <w:t>Accès à un dashboard regroupant création, diffusion et impression de menu et l</w:t>
+            </w:r>
+            <w:r>
+              <w:rPr>
+                <w:rFonts w:ascii="Montserrat" w:hAnsi="Montserrat"/>
+              </w:rPr>
+              <w:t xml:space="preserve">es 3 derniers articles du blog de Qwenta qui </w:t>
             </w:r>
             <w:r>
               <w:rPr>
                 <w:rFonts w:ascii="Montserrat" w:hAnsi="Montserrat"/>
               </w:rPr>
               <w:lastRenderedPageBreak/>
-              <w:t xml:space="preserve">parlent de </w:t>
-            </w:r>
-            <w:proofErr w:type="spellStart"/>
-            <w:r>
-              <w:rPr>
-                <w:rFonts w:ascii="Montserrat" w:hAnsi="Montserrat"/>
-              </w:rPr>
-              <w:t>MenuMaker</w:t>
-            </w:r>
-            <w:proofErr w:type="spellEnd"/>
+              <w:t>parlent de MenuMaker</w:t>
+            </w:r>
           </w:p>
         </w:tc>
         <w:tc>
@@ -4378,17 +3788,8 @@
                 <w:rFonts w:ascii="Montserrat" w:hAnsi="Montserrat"/>
                 <w:lang w:val="fr-FR"/>
               </w:rPr>
-              <w:t xml:space="preserve">Aux 3 derniers articles de blog qui parlent de </w:t>
-            </w:r>
-            <w:proofErr w:type="spellStart"/>
-            <w:r>
-              <w:rPr>
-                <w:rFonts w:ascii="Montserrat" w:hAnsi="Montserrat"/>
-                <w:lang w:val="fr-FR"/>
-              </w:rPr>
-              <w:t>MenuMaker</w:t>
-            </w:r>
-            <w:proofErr w:type="spellEnd"/>
+              <w:t>Aux 3 derniers articles de blog qui parlent de MenuMaker</w:t>
+            </w:r>
           </w:p>
         </w:tc>
         <w:tc>
@@ -4415,21 +3816,7 @@
                 <w:rFonts w:ascii="Montserrat" w:hAnsi="Montserrat"/>
               </w:rPr>
               <w:lastRenderedPageBreak/>
-              <w:t xml:space="preserve">Web </w:t>
-            </w:r>
-            <w:proofErr w:type="spellStart"/>
-            <w:r>
-              <w:rPr>
-                <w:rFonts w:ascii="Montserrat" w:hAnsi="Montserrat"/>
-              </w:rPr>
-              <w:t>scrapping</w:t>
-            </w:r>
-            <w:proofErr w:type="spellEnd"/>
-            <w:r>
-              <w:rPr>
-                <w:rFonts w:ascii="Montserrat" w:hAnsi="Montserrat"/>
-              </w:rPr>
-              <w:t xml:space="preserve"> coté serveur</w:t>
+              <w:t>Web scrapping coté serveur</w:t>
             </w:r>
           </w:p>
           <w:p>
@@ -4474,35 +3861,7 @@
               <w:rPr>
                 <w:rFonts w:ascii="Montserrat" w:hAnsi="Montserrat"/>
               </w:rPr>
-              <w:t xml:space="preserve">Récupérer les 3 derniers articles du blog de </w:t>
-            </w:r>
-            <w:proofErr w:type="spellStart"/>
-            <w:r>
-              <w:rPr>
-                <w:rFonts w:ascii="Montserrat" w:hAnsi="Montserrat"/>
-              </w:rPr>
-              <w:t>qwenta</w:t>
-            </w:r>
-            <w:proofErr w:type="spellEnd"/>
-            <w:r>
-              <w:rPr>
-                <w:rFonts w:ascii="Montserrat" w:hAnsi="Montserrat"/>
-              </w:rPr>
-              <w:t xml:space="preserve"> avec </w:t>
-            </w:r>
-            <w:proofErr w:type="spellStart"/>
-            <w:r>
-              <w:rPr>
-                <w:rFonts w:ascii="Montserrat" w:hAnsi="Montserrat"/>
-              </w:rPr>
-              <w:t>cherrio</w:t>
-            </w:r>
-            <w:proofErr w:type="spellEnd"/>
-            <w:r>
-              <w:rPr>
-                <w:rFonts w:ascii="Montserrat" w:hAnsi="Montserrat"/>
-              </w:rPr>
-              <w:t xml:space="preserve"> côté serveur puis les afficher sur le site en front.</w:t>
+              <w:t>Récupérer les 3 derniers articles du blog de qwenta avec cherrio côté serveur puis les afficher sur le site en front.</w:t>
             </w:r>
           </w:p>
         </w:tc>
@@ -4544,21 +3903,7 @@
               <w:rPr>
                 <w:rFonts w:ascii="Montserrat" w:hAnsi="Montserrat"/>
               </w:rPr>
-              <w:t xml:space="preserve">-Permettra avec une configuration de garder la mise </w:t>
-            </w:r>
-            <w:proofErr w:type="gramStart"/>
-            <w:r>
-              <w:rPr>
-                <w:rFonts w:ascii="Montserrat" w:hAnsi="Montserrat"/>
-              </w:rPr>
-              <w:t>à jours</w:t>
-            </w:r>
-            <w:proofErr w:type="gramEnd"/>
-            <w:r>
-              <w:rPr>
-                <w:rFonts w:ascii="Montserrat" w:hAnsi="Montserrat"/>
-              </w:rPr>
-              <w:t xml:space="preserve"> des 3 derniers </w:t>
+              <w:t xml:space="preserve">-Permettra avec une configuration de garder la mise à jours des 3 derniers </w:t>
             </w:r>
             <w:r>
               <w:rPr>
@@ -4601,21 +3946,7 @@
               <w:rPr>
                 <w:rFonts w:ascii="Montserrat" w:hAnsi="Montserrat"/>
               </w:rPr>
-              <w:t xml:space="preserve">réer le </w:t>
-            </w:r>
-            <w:proofErr w:type="spellStart"/>
-            <w:r>
-              <w:rPr>
-                <w:rFonts w:ascii="Montserrat" w:hAnsi="Montserrat"/>
-              </w:rPr>
-              <w:t>branding</w:t>
-            </w:r>
-            <w:proofErr w:type="spellEnd"/>
-            <w:r>
-              <w:rPr>
-                <w:rFonts w:ascii="Montserrat" w:hAnsi="Montserrat"/>
-              </w:rPr>
-              <w:t xml:space="preserve"> de </w:t>
+              <w:t xml:space="preserve">réer le branding de </w:t>
             </w:r>
             <w:r>
               <w:rPr>
@@ -4782,21 +4113,7 @@
               <w:rPr>
                 <w:rFonts w:ascii="Montserrat" w:hAnsi="Montserrat"/>
               </w:rPr>
-              <w:t xml:space="preserve">Configurer les requêtes pour permettre </w:t>
-            </w:r>
-            <w:proofErr w:type="gramStart"/>
-            <w:r>
-              <w:rPr>
-                <w:rFonts w:ascii="Montserrat" w:hAnsi="Montserrat"/>
-              </w:rPr>
-              <w:t>l’ajout(</w:t>
-            </w:r>
-            <w:proofErr w:type="gramEnd"/>
-            <w:r>
-              <w:rPr>
-                <w:rFonts w:ascii="Montserrat" w:hAnsi="Montserrat"/>
-              </w:rPr>
-              <w:t>GET), la modification(PUT) ou la suppression (DELETE)</w:t>
+              <w:t>Configurer les requêtes pour permettre l’ajout(GET), la modification(PUT) ou la suppression (DELETE)</w:t>
             </w:r>
           </w:p>
         </w:tc>
@@ -4880,27 +4197,7 @@
           <w:sz w:val="28"/>
           <w:szCs w:val="28"/>
         </w:rPr>
-        <w:t xml:space="preserve">Liens avec le </w:t>
-      </w:r>
-      <w:proofErr w:type="spellStart"/>
-      <w:r>
-        <w:rPr>
-          <w:rFonts w:ascii="Montserrat" w:eastAsia="Montserrat" w:hAnsi="Montserrat" w:cs="Montserrat"/>
-          <w:b/>
-          <w:sz w:val="28"/>
-          <w:szCs w:val="28"/>
-        </w:rPr>
-        <w:t>back-end</w:t>
-      </w:r>
-      <w:proofErr w:type="spellEnd"/>
-      <w:r>
-        <w:rPr>
-          <w:rFonts w:ascii="Montserrat" w:eastAsia="Montserrat" w:hAnsi="Montserrat" w:cs="Montserrat"/>
-          <w:b/>
-          <w:sz w:val="28"/>
-          <w:szCs w:val="28"/>
-        </w:rPr>
-        <w:t xml:space="preserve"> </w:t>
+        <w:t xml:space="preserve">Liens avec le back-end </w:t>
       </w:r>
     </w:p>
     <w:p>
@@ -4950,7 +4247,14 @@
         </w:rPr>
         <w:t xml:space="preserve">Quel langage pour le serveur ?  </w:t>
       </w:r>
-      <w:proofErr w:type="spellStart"/>
+      <w:r>
+        <w:rPr>
+          <w:rFonts w:ascii="Montserrat" w:eastAsia="Montserrat" w:hAnsi="Montserrat" w:cs="Montserrat"/>
+          <w:sz w:val="24"/>
+          <w:szCs w:val="24"/>
+        </w:rPr>
+        <w:t xml:space="preserve">Javascript (Framework : </w:t>
+      </w:r>
       <w:r>
         <w:rPr>
           <w:rFonts w:ascii="Montserrat" w:eastAsia="Montserrat" w:hAnsi="Montserrat" w:cs="Montserrat"/>
@@ -4958,9 +4262,8 @@
           <w:sz w:val="24"/>
           <w:szCs w:val="24"/>
         </w:rPr>
-        <w:t>NodeJS</w:t>
+        <w:t xml:space="preserve">NodeJS </w:t>
       </w:r>
-      <w:proofErr w:type="spellEnd"/>
       <w:r>
         <w:rPr>
           <w:rFonts w:ascii="Montserrat" w:eastAsia="Montserrat" w:hAnsi="Montserrat" w:cs="Montserrat"/>
@@ -4968,7 +4271,7 @@
           <w:sz w:val="24"/>
           <w:szCs w:val="24"/>
         </w:rPr>
-        <w:t xml:space="preserve"> </w:t>
+        <w:t>)</w:t>
       </w:r>
     </w:p>
     <w:p>
@@ -5006,7 +4309,15 @@
           <w:sz w:val="24"/>
           <w:szCs w:val="24"/>
         </w:rPr>
-        <w:t>, une api permettra de stocker les comptes restaurateurs ainsi que leurs menus</w:t>
+        <w:t xml:space="preserve">, une api permettra de </w:t>
+      </w:r>
+      <w:r>
+        <w:rPr>
+          <w:rFonts w:ascii="Montserrat" w:eastAsia="Montserrat" w:hAnsi="Montserrat" w:cs="Montserrat"/>
+          <w:sz w:val="24"/>
+          <w:szCs w:val="24"/>
+        </w:rPr>
+        <w:t>communiquer avec la base de donnée</w:t>
       </w:r>
     </w:p>
     <w:p>
@@ -5054,6 +4365,15 @@
           <w:szCs w:val="24"/>
         </w:rPr>
         <w:t>)</w:t>
+      </w:r>
+      <w:r>
+        <w:rPr>
+          <w:rFonts w:ascii="Montserrat" w:eastAsia="Montserrat" w:hAnsi="Montserrat" w:cs="Montserrat"/>
+          <w:i/>
+          <w:sz w:val="24"/>
+          <w:szCs w:val="24"/>
+        </w:rPr>
+        <w:t>, qui permettra de stocker les comptes restaurateurs ainsi que leurs menus précédemment créés.</w:t>
       </w:r>
     </w:p>
     <w:p>
@@ -5158,29 +4478,7 @@
           <w:sz w:val="24"/>
           <w:szCs w:val="24"/>
         </w:rPr>
-        <w:t xml:space="preserve">enumakerqwenta.com (ou </w:t>
-      </w:r>
-      <w:proofErr w:type="spellStart"/>
-      <w:r>
-        <w:rPr>
-          <w:rStyle w:val="notion-enable-hover"/>
-          <w:rFonts w:ascii="Montserrat" w:hAnsi="Montserrat"/>
-          <w:color w:val="000000" w:themeColor="text1"/>
-          <w:sz w:val="24"/>
-          <w:szCs w:val="24"/>
-        </w:rPr>
-        <w:t>fr</w:t>
-      </w:r>
-      <w:proofErr w:type="spellEnd"/>
-      <w:r>
-        <w:rPr>
-          <w:rStyle w:val="notion-enable-hover"/>
-          <w:rFonts w:ascii="Montserrat" w:hAnsi="Montserrat"/>
-          <w:color w:val="000000" w:themeColor="text1"/>
-          <w:sz w:val="24"/>
-          <w:szCs w:val="24"/>
-        </w:rPr>
-        <w:t>) serait un bon nom de domaine. Il associe le nom du produit ainsi que le nom de l’entreprise. Les utilisateurs le retiendront facilement et comprendront sans soucis ce que le site leur propose. Il faudra s’assurer après le choix du nom de sa disponibilité.</w:t>
+        <w:t>enumakerqwenta.com (ou fr) serait un bon nom de domaine. Il associe le nom du produit ainsi que le nom de l’entreprise. Les utilisateurs le retiendront facilement et comprendront sans soucis ce que le site leur propose. Il faudra s’assurer après le choix du nom de sa disponibilité.</w:t>
       </w:r>
       <w:r>
         <w:rPr>
@@ -5196,43 +4494,7 @@
           <w:sz w:val="24"/>
           <w:szCs w:val="24"/>
         </w:rPr>
-        <w:t>Il pourra également être en .</w:t>
-      </w:r>
-      <w:proofErr w:type="spellStart"/>
-      <w:r>
-        <w:rPr>
-          <w:rFonts w:ascii="Montserrat" w:eastAsia="Montserrat" w:hAnsi="Montserrat" w:cs="Montserrat"/>
-          <w:sz w:val="24"/>
-          <w:szCs w:val="24"/>
-        </w:rPr>
-        <w:t>fr</w:t>
-      </w:r>
-      <w:proofErr w:type="spellEnd"/>
-      <w:r>
-        <w:rPr>
-          <w:rFonts w:ascii="Montserrat" w:eastAsia="Montserrat" w:hAnsi="Montserrat" w:cs="Montserrat"/>
-          <w:sz w:val="24"/>
-          <w:szCs w:val="24"/>
-        </w:rPr>
-        <w:t xml:space="preserve"> ou en .com en fonction de si vous voulez que le site vise un publique en France ou à l’international. Cela </w:t>
-      </w:r>
-      <w:proofErr w:type="gramStart"/>
-      <w:r>
-        <w:rPr>
-          <w:rFonts w:ascii="Montserrat" w:eastAsia="Montserrat" w:hAnsi="Montserrat" w:cs="Montserrat"/>
-          <w:sz w:val="24"/>
-          <w:szCs w:val="24"/>
-        </w:rPr>
-        <w:t>aura</w:t>
-      </w:r>
-      <w:proofErr w:type="gramEnd"/>
-      <w:r>
-        <w:rPr>
-          <w:rFonts w:ascii="Montserrat" w:eastAsia="Montserrat" w:hAnsi="Montserrat" w:cs="Montserrat"/>
-          <w:sz w:val="24"/>
-          <w:szCs w:val="24"/>
-        </w:rPr>
-        <w:t xml:space="preserve"> une répercussion sur le prix de l’hébergement.</w:t>
+        <w:t>Il pourra également être en .fr ou en .com en fonction de si vous voulez que le site vise un publique en France ou à l’international. Cela aura une répercussion sur le prix de l’hébergement.</w:t>
       </w:r>
     </w:p>
     <w:p>
@@ -5294,25 +4556,7 @@
           <w:sz w:val="24"/>
           <w:szCs w:val="24"/>
         </w:rPr>
-        <w:t xml:space="preserve">De la même façon que pour le nom de domaine, nous pourrions envisager des adresses </w:t>
-      </w:r>
-      <w:proofErr w:type="gramStart"/>
-      <w:r>
-        <w:rPr>
-          <w:rFonts w:ascii="Montserrat" w:eastAsia="Montserrat" w:hAnsi="Montserrat" w:cs="Montserrat"/>
-          <w:sz w:val="24"/>
-          <w:szCs w:val="24"/>
-        </w:rPr>
-        <w:t>email</w:t>
-      </w:r>
-      <w:proofErr w:type="gramEnd"/>
-      <w:r>
-        <w:rPr>
-          <w:rFonts w:ascii="Montserrat" w:eastAsia="Montserrat" w:hAnsi="Montserrat" w:cs="Montserrat"/>
-          <w:sz w:val="24"/>
-          <w:szCs w:val="24"/>
-        </w:rPr>
-        <w:t xml:space="preserve"> en rapport avec le site, comme : </w:t>
+        <w:t xml:space="preserve">De la même façon que pour le nom de domaine, nous pourrions envisager des adresses email en rapport avec le site, comme : </w:t>
       </w:r>
       <w:hyperlink r:id="rId7" w:history="1">
         <w:r>
@@ -5449,7 +4693,16 @@
           <w:sz w:val="24"/>
           <w:szCs w:val="24"/>
         </w:rPr>
-        <w:t>Pour une bonne comptabilité sur les différents navigateurs, il sera important de vérifier que le code HTML ainsi que le code CSS respectent les normes du W3C. Il faudra également vérifier à l’aide de l’extension de Google chrome « WAVE » que le site n’a pas de problèmes d’accessibilité.</w:t>
+        <w:t xml:space="preserve">Pour une bonne comptabilité sur les différents navigateurs, il sera important de vérifier que le code HTML ainsi que le code CSS respectent les normes du W3C. Il faudra également vérifier à l’aide de l’extension de </w:t>
+      </w:r>
+      <w:r>
+        <w:rPr>
+          <w:rFonts w:ascii="Montserrat" w:eastAsia="Montserrat" w:hAnsi="Montserrat" w:cs="Montserrat"/>
+          <w:sz w:val="24"/>
+          <w:szCs w:val="24"/>
+        </w:rPr>
+        <w:lastRenderedPageBreak/>
+        <w:t>Google chrome « WAVE » que le site n’a pas de problèmes d’accessibilité.</w:t>
       </w:r>
       <w:r>
         <w:rPr>
@@ -5465,16 +4718,7 @@
           <w:sz w:val="24"/>
           <w:szCs w:val="24"/>
         </w:rPr>
-        <w:t xml:space="preserve">L'application devra être navigable </w:t>
-      </w:r>
-      <w:r>
-        <w:rPr>
-          <w:rFonts w:ascii="Montserrat" w:eastAsia="Montserrat" w:hAnsi="Montserrat" w:cs="Montserrat"/>
-          <w:sz w:val="24"/>
-          <w:szCs w:val="24"/>
-        </w:rPr>
-        <w:lastRenderedPageBreak/>
-        <w:t>depuis le clavier, et lisible par un lecteur d'écran.</w:t>
+        <w:t>L'application devra être navigable depuis le clavier, et lisible par un lecteur d'écran.</w:t>
       </w:r>
     </w:p>
     <w:p>
@@ -5517,18 +4761,8 @@
           <w:sz w:val="24"/>
           <w:szCs w:val="24"/>
         </w:rPr>
-        <w:t xml:space="preserve"> en rendant </w:t>
+        <w:t xml:space="preserve"> en rendant le site responsive</w:t>
       </w:r>
-      <w:proofErr w:type="gramStart"/>
-      <w:r>
-        <w:rPr>
-          <w:rFonts w:ascii="Montserrat" w:eastAsia="Montserrat" w:hAnsi="Montserrat" w:cs="Montserrat"/>
-          <w:sz w:val="24"/>
-          <w:szCs w:val="24"/>
-        </w:rPr>
-        <w:t>le site responsive</w:t>
-      </w:r>
-      <w:proofErr w:type="gramEnd"/>
     </w:p>
     <w:p>
       <w:pPr>
@@ -5625,7 +4859,7 @@
           <w:sz w:val="24"/>
           <w:szCs w:val="24"/>
         </w:rPr>
-        <w:t>Noms et justification de ceux qui devront être implémentés pour le bon fonctionnement et le suivi du site (par exemple les plugins).</w:t>
+        <w:t>Pas de service tiers</w:t>
       </w:r>
     </w:p>
     <w:p>
@@ -5713,7 +4947,30 @@
           <w:sz w:val="24"/>
           <w:szCs w:val="24"/>
         </w:rPr>
-        <w:t>Accès aux comptes, plugins…</w:t>
+        <w:t>Chiffrage au niveau API des mots de passe utilisateurs (hash)</w:t>
+      </w:r>
+    </w:p>
+    <w:p>
+      <w:pPr>
+        <w:widowControl w:val="0"/>
+        <w:numPr>
+          <w:ilvl w:val="0"/>
+          <w:numId w:val="6"/>
+        </w:numPr>
+        <w:spacing w:line="240" w:lineRule="auto"/>
+        <w:rPr>
+          <w:rFonts w:ascii="Montserrat" w:eastAsia="Montserrat" w:hAnsi="Montserrat" w:cs="Montserrat"/>
+          <w:sz w:val="24"/>
+          <w:szCs w:val="24"/>
+        </w:rPr>
+      </w:pPr>
+      <w:r>
+        <w:rPr>
+          <w:rFonts w:ascii="Montserrat" w:eastAsia="Montserrat" w:hAnsi="Montserrat" w:cs="Montserrat"/>
+          <w:sz w:val="24"/>
+          <w:szCs w:val="24"/>
+        </w:rPr>
+        <w:t>S’appuyer sur les recommandations de l’OWASP</w:t>
       </w:r>
     </w:p>
     <w:p>
@@ -5806,25 +5063,7 @@
           <w:sz w:val="24"/>
           <w:szCs w:val="24"/>
         </w:rPr>
-        <w:t xml:space="preserve">(polices, couleurs, …), durée maximum de 2 heures par </w:t>
-      </w:r>
-      <w:proofErr w:type="gramStart"/>
-      <w:r>
-        <w:rPr>
-          <w:rFonts w:ascii="Montserrat" w:eastAsia="Montserrat" w:hAnsi="Montserrat" w:cs="Montserrat"/>
-          <w:sz w:val="24"/>
-          <w:szCs w:val="24"/>
-        </w:rPr>
-        <w:t>mois  comprises</w:t>
-      </w:r>
-      <w:proofErr w:type="gramEnd"/>
-      <w:r>
-        <w:rPr>
-          <w:rFonts w:ascii="Montserrat" w:eastAsia="Montserrat" w:hAnsi="Montserrat" w:cs="Montserrat"/>
-          <w:sz w:val="24"/>
-          <w:szCs w:val="24"/>
-        </w:rPr>
-        <w:t xml:space="preserve"> dans le contrat. La durée du contrat de maintenance est d’un an renouvelable. </w:t>
+        <w:t xml:space="preserve">(polices, couleurs, …), durée maximum de 2 heures par mois  comprises dans le contrat. La durée du contrat de maintenance est d’un an renouvelable. </w:t>
       </w:r>
     </w:p>
     <w:p>
@@ -5847,25 +5086,16 @@
           <w:sz w:val="24"/>
           <w:szCs w:val="24"/>
         </w:rPr>
-        <w:t xml:space="preserve">Pour une assistance en dehors des rendez vous mensuels, vous pouvez nous contacter à cette adresse </w:t>
+        <w:t xml:space="preserve">Pour une assistance en dehors des rendez vous mensuels, vous pouvez nous contacter à cette adresse mail : </w:t>
       </w:r>
-      <w:proofErr w:type="gramStart"/>
       <w:r>
         <w:rPr>
           <w:rFonts w:ascii="Montserrat" w:eastAsia="Montserrat" w:hAnsi="Montserrat" w:cs="Montserrat"/>
           <w:sz w:val="24"/>
           <w:szCs w:val="24"/>
         </w:rPr>
-        <w:t>mail</w:t>
-      </w:r>
-      <w:proofErr w:type="gramEnd"/>
-      <w:r>
-        <w:rPr>
-          <w:rFonts w:ascii="Montserrat" w:eastAsia="Montserrat" w:hAnsi="Montserrat" w:cs="Montserrat"/>
-          <w:sz w:val="24"/>
-          <w:szCs w:val="24"/>
-        </w:rPr>
-        <w:t> : service-après-vente@webgencia.com</w:t>
+        <w:lastRenderedPageBreak/>
+        <w:t>service-après-vente@webgencia.com</w:t>
       </w:r>
     </w:p>
     <w:sectPr>

</xml_diff>